<commit_message>
Finally - Final Adjustment
</commit_message>
<xml_diff>
--- a/tex/论文.docx
+++ b/tex/论文.docx
@@ -644,9 +644,6 @@
     <w:p>
       <w:pPr>
         <w:ind w:firstLineChars="202" w:firstLine="424"/>
-        <w:rPr>
-          <w:rFonts w:hint="eastAsia"/>
-        </w:rPr>
       </w:pPr>
       <w:r>
         <w:t>我们经过分析后发现</w:t>
@@ -1437,9 +1434,6 @@
     <w:p>
       <w:pPr>
         <w:ind w:firstLineChars="202" w:firstLine="424"/>
-        <w:rPr>
-          <w:rFonts w:hint="eastAsia"/>
-        </w:rPr>
       </w:pPr>
       <w:r>
         <w:t>对于基因来说，一个基因包含多个位点，将这些位点的三维</w:t>
@@ -2243,9 +2237,6 @@
       <w:pPr>
         <w:widowControl/>
         <w:jc w:val="left"/>
-        <w:rPr>
-          <w:rFonts w:hint="eastAsia"/>
-        </w:rPr>
       </w:pPr>
       <w:r>
         <w:br w:type="page"/>
@@ -2838,13 +2829,7 @@
         <w:t>各症状出现次数统计</w:t>
       </w:r>
     </w:p>
-    <w:p>
-      <w:pPr>
-        <w:rPr>
-          <w:rFonts w:hint="eastAsia"/>
-        </w:rPr>
-      </w:pPr>
-    </w:p>
+    <w:p/>
     <w:tbl>
       <w:tblPr>
         <w:tblStyle w:val="5-1"/>
@@ -6021,9 +6006,6 @@
       <w:pPr>
         <w:widowControl/>
         <w:jc w:val="left"/>
-        <w:rPr>
-          <w:rFonts w:hint="eastAsia"/>
-        </w:rPr>
       </w:pPr>
       <w:r>
         <w:br w:type="page"/>
@@ -6036,9 +6018,6 @@
           <w:ilvl w:val="0"/>
           <w:numId w:val="1"/>
         </w:numPr>
-        <w:rPr>
-          <w:rFonts w:hint="eastAsia"/>
-        </w:rPr>
       </w:pPr>
       <w:r>
         <w:rPr>
@@ -6403,7 +6382,6 @@
             <w:pPr>
               <w:jc w:val="center"/>
               <w:rPr>
-                <w:rFonts w:hint="eastAsia"/>
                 <w:b w:val="0"/>
                 <w:bCs w:val="0"/>
                 <w:sz w:val="16"/>
@@ -14341,7 +14319,13 @@
               <w:rPr>
                 <w:sz w:val="18"/>
               </w:rPr>
-              <w:t>Score 14</w:t>
+              <w:t>Score 1</w:t>
+            </w:r>
+            <w:r>
+              <w:rPr>
+                <w:sz w:val="18"/>
+              </w:rPr>
+              <w:t>5</w:t>
             </w:r>
           </w:p>
         </w:tc>
@@ -14362,7 +14346,13 @@
               <w:rPr>
                 <w:sz w:val="18"/>
               </w:rPr>
-              <w:t>Score 13</w:t>
+              <w:t>Score 1</w:t>
+            </w:r>
+            <w:r>
+              <w:rPr>
+                <w:sz w:val="18"/>
+              </w:rPr>
+              <w:t>4</w:t>
             </w:r>
           </w:p>
         </w:tc>
@@ -14383,7 +14373,13 @@
               <w:rPr>
                 <w:sz w:val="18"/>
               </w:rPr>
-              <w:t>Score 12</w:t>
+              <w:t>Score 1</w:t>
+            </w:r>
+            <w:r>
+              <w:rPr>
+                <w:sz w:val="18"/>
+              </w:rPr>
+              <w:t>3</w:t>
             </w:r>
           </w:p>
         </w:tc>
@@ -14404,7 +14400,13 @@
               <w:rPr>
                 <w:sz w:val="18"/>
               </w:rPr>
-              <w:t>Score 11</w:t>
+              <w:t>Score 1</w:t>
+            </w:r>
+            <w:r>
+              <w:rPr>
+                <w:sz w:val="18"/>
+              </w:rPr>
+              <w:t>2</w:t>
             </w:r>
           </w:p>
         </w:tc>
@@ -14425,7 +14427,13 @@
               <w:rPr>
                 <w:sz w:val="18"/>
               </w:rPr>
-              <w:t>Score 10</w:t>
+              <w:t>Score 1</w:t>
+            </w:r>
+            <w:r>
+              <w:rPr>
+                <w:sz w:val="18"/>
+              </w:rPr>
+              <w:t>1</w:t>
             </w:r>
           </w:p>
         </w:tc>
@@ -17137,19 +17145,3380 @@
     <w:p>
       <w:pPr>
         <w:jc w:val="center"/>
+      </w:pPr>
+      <w:r>
+        <w:t>表</w:t>
+      </w:r>
+      <w:r>
+        <w:t>6.</w:t>
+      </w:r>
+      <w:r>
+        <w:t>最终选取的基因编号</w:t>
+      </w:r>
+    </w:p>
+    <w:p>
+      <w:pPr>
+        <w:pStyle w:val="4"/>
+        <w:numPr>
+          <w:ilvl w:val="1"/>
+          <w:numId w:val="1"/>
+        </w:numPr>
+      </w:pPr>
+      <w:r>
+        <w:t>问题四</w:t>
+      </w:r>
+      <w:r>
         <w:rPr>
           <w:rFonts w:hint="eastAsia"/>
         </w:rPr>
+        <w:t>：多性状建模</w:t>
+      </w:r>
+    </w:p>
+    <w:p>
+      <w:pPr>
+        <w:ind w:firstLineChars="202" w:firstLine="424"/>
       </w:pPr>
       <w:r>
+        <w:t>多性状建模采用对</w:t>
+      </w:r>
+      <w:r>
+        <w:rPr>
+          <w:rFonts w:hint="eastAsia"/>
+        </w:rPr>
+        <w:t>1</w:t>
+      </w:r>
+      <w:r>
+        <w:t>0</w:t>
+      </w:r>
+      <w:r>
+        <w:t>个症状的标注进行加权的方式</w:t>
+      </w:r>
+      <w:r>
+        <w:rPr>
+          <w:rFonts w:hint="eastAsia"/>
+        </w:rPr>
+        <w:t>，</w:t>
+      </w:r>
+      <w:r>
+        <w:t>把原多标注问题</w:t>
+      </w:r>
+      <w:r>
+        <w:rPr>
+          <w:rFonts w:hint="eastAsia"/>
+        </w:rPr>
+        <w:t>，</w:t>
+      </w:r>
+      <w:r>
+        <w:t>变为单值标注的回归问题</w:t>
+      </w:r>
+      <w:r>
+        <w:rPr>
+          <w:rFonts w:hint="eastAsia"/>
+        </w:rPr>
+        <w:t>。</w:t>
+      </w:r>
+    </w:p>
+    <w:p>
+      <w:pPr>
+        <w:ind w:firstLineChars="202" w:firstLine="424"/>
+        <w:rPr>
+          <w:rFonts w:hint="eastAsia"/>
+        </w:rPr>
+      </w:pPr>
+      <w:r>
+        <w:t>我们使用均方差</w:t>
+      </w:r>
+      <w:r>
+        <w:rPr>
+          <w:rFonts w:hint="eastAsia"/>
+        </w:rPr>
+        <w:t>(mean</w:t>
+      </w:r>
+      <w:r>
+        <w:t xml:space="preserve"> squared error</w:t>
+      </w:r>
+      <w:r>
+        <w:rPr>
+          <w:rFonts w:hint="eastAsia"/>
+        </w:rPr>
+        <w:t>)</w:t>
+      </w:r>
+      <w:r>
+        <w:t>作为评价回归模型的方法</w:t>
+      </w:r>
+      <w:r>
+        <w:rPr>
+          <w:rFonts w:hint="eastAsia"/>
+        </w:rPr>
+        <w:t>。</w:t>
+      </w:r>
+    </w:p>
+    <w:p>
+      <w:pPr>
+        <w:ind w:firstLineChars="202" w:firstLine="424"/>
+        <w:rPr>
+          <w:rFonts w:hint="eastAsia"/>
+        </w:rPr>
+      </w:pPr>
+      <w:r>
+        <w:t>如下图</w:t>
+      </w:r>
+      <w:r>
+        <w:rPr>
+          <w:rFonts w:hint="eastAsia"/>
+        </w:rPr>
+        <w:t>4</w:t>
+      </w:r>
+      <w:r>
+        <w:t>是</w:t>
+      </w:r>
+      <w:r>
+        <w:t>使用</w:t>
+      </w:r>
+      <w:r>
+        <w:t>Ridge Regression</w:t>
+      </w:r>
+      <w:r>
+        <w:t>模型对每个</w:t>
+      </w:r>
+      <w:r>
+        <w:t>基因</w:t>
+      </w:r>
+      <w:r>
+        <w:t>独立建模</w:t>
+      </w:r>
+      <w:r>
+        <w:t>的均方差</w:t>
+      </w:r>
+      <w:r>
+        <w:t>分布</w:t>
+      </w:r>
+      <w:r>
+        <w:rPr>
+          <w:rFonts w:hint="eastAsia"/>
+        </w:rPr>
+        <w:t>:</w:t>
+      </w:r>
+    </w:p>
+    <w:p>
+      <w:pPr>
+        <w:ind w:left="420"/>
+        <w:jc w:val="center"/>
+      </w:pPr>
+      <w:r>
+        <w:pict w14:anchorId="7F82CE6C">
+          <v:shapetype id="_x0000_t75" coordsize="21600,21600" o:spt="75" o:preferrelative="t" path="m@4@5l@4@11@9@11@9@5xe" filled="f" stroked="f">
+            <v:stroke joinstyle="miter"/>
+            <v:formulas>
+              <v:f eqn="if lineDrawn pixelLineWidth 0"/>
+              <v:f eqn="sum @0 1 0"/>
+              <v:f eqn="sum 0 0 @1"/>
+              <v:f eqn="prod @2 1 2"/>
+              <v:f eqn="prod @3 21600 pixelWidth"/>
+              <v:f eqn="prod @3 21600 pixelHeight"/>
+              <v:f eqn="sum @0 0 1"/>
+              <v:f eqn="prod @6 1 2"/>
+              <v:f eqn="prod @7 21600 pixelWidth"/>
+              <v:f eqn="sum @8 21600 0"/>
+              <v:f eqn="prod @7 21600 pixelHeight"/>
+              <v:f eqn="sum @10 21600 0"/>
+            </v:formulas>
+            <v:path o:extrusionok="f" gradientshapeok="t" o:connecttype="rect"/>
+            <o:lock v:ext="edit" aspectratio="t"/>
+          </v:shapetype>
+          <v:shape id="_x0000_i1025" type="#_x0000_t75" style="width:320.6pt;height:241.15pt">
+            <v:imagedata r:id="rId11" o:title="multi_gene_ridge"/>
+          </v:shape>
+        </w:pict>
+      </w:r>
+    </w:p>
+    <w:p>
+      <w:pPr>
+        <w:jc w:val="center"/>
+      </w:pPr>
+      <w:r>
+        <w:t>图</w:t>
+      </w:r>
+      <w:r>
+        <w:t>4</w:t>
+      </w:r>
+      <w:r>
+        <w:t>.</w:t>
+      </w:r>
+      <w:r>
+        <w:t>基因</w:t>
+      </w:r>
+      <w:r>
+        <w:rPr>
+          <w:rFonts w:hint="eastAsia"/>
+        </w:rPr>
+        <w:t>的</w:t>
+      </w:r>
+      <w:r>
+        <w:t>均方差数据统计信息</w:t>
+      </w:r>
+    </w:p>
+    <w:p>
+      <w:pPr>
+        <w:rPr>
+          <w:rFonts w:hint="eastAsia"/>
+        </w:rPr>
+      </w:pPr>
+      <w:r>
+        <w:tab/>
+      </w:r>
+      <w:r>
+        <w:t>同样选取</w:t>
+      </w:r>
+      <w:r>
+        <w:t>前</w:t>
+      </w:r>
+      <w:r>
+        <w:rPr>
+          <w:rFonts w:hint="eastAsia"/>
+        </w:rPr>
+        <w:t>15</w:t>
+      </w:r>
+      <w:r>
+        <w:rPr>
+          <w:rFonts w:hint="eastAsia"/>
+        </w:rPr>
+        <w:t>个基因进入二次筛选。</w:t>
+      </w:r>
+    </w:p>
+    <w:p>
+      <w:r>
+        <w:rPr>
+          <w:b/>
+          <w:bCs/>
+        </w:rPr>
+        <w:br w:type="page"/>
+      </w:r>
+    </w:p>
+    <w:tbl>
+      <w:tblPr>
+        <w:tblStyle w:val="5-1"/>
+        <w:tblW w:w="0" w:type="auto"/>
+        <w:jc w:val="center"/>
+        <w:tblLayout w:type="fixed"/>
+        <w:tblLook w:val="04A0" w:firstRow="1" w:lastRow="0" w:firstColumn="1" w:lastColumn="0" w:noHBand="0" w:noVBand="1"/>
+      </w:tblPr>
+      <w:tblGrid>
+        <w:gridCol w:w="1204"/>
+        <w:gridCol w:w="1204"/>
+        <w:gridCol w:w="1204"/>
+        <w:gridCol w:w="1204"/>
+        <w:gridCol w:w="1204"/>
+        <w:gridCol w:w="1205"/>
+      </w:tblGrid>
+      <w:tr>
+        <w:trPr>
+          <w:cnfStyle w:val="100000000000" w:firstRow="1" w:lastRow="0" w:firstColumn="0" w:lastColumn="0" w:oddVBand="0" w:evenVBand="0" w:oddHBand="0" w:evenHBand="0" w:firstRowFirstColumn="0" w:firstRowLastColumn="0" w:lastRowFirstColumn="0" w:lastRowLastColumn="0"/>
+          <w:trHeight w:val="341"/>
+          <w:jc w:val="center"/>
+        </w:trPr>
+        <w:tc>
+          <w:tcPr>
+            <w:cnfStyle w:val="001000000000" w:firstRow="0" w:lastRow="0" w:firstColumn="1" w:lastColumn="0" w:oddVBand="0" w:evenVBand="0" w:oddHBand="0" w:evenHBand="0" w:firstRowFirstColumn="0" w:firstRowLastColumn="0" w:lastRowFirstColumn="0" w:lastRowLastColumn="0"/>
+            <w:tcW w:w="1204" w:type="dxa"/>
+            <w:noWrap/>
+            <w:vAlign w:val="center"/>
+            <w:hideMark/>
+          </w:tcPr>
+          <w:p>
+            <w:pPr>
+              <w:jc w:val="center"/>
+            </w:pPr>
+          </w:p>
+        </w:tc>
+        <w:tc>
+          <w:tcPr>
+            <w:tcW w:w="1204" w:type="dxa"/>
+            <w:noWrap/>
+            <w:vAlign w:val="center"/>
+            <w:hideMark/>
+          </w:tcPr>
+          <w:p>
+            <w:pPr>
+              <w:jc w:val="center"/>
+              <w:cnfStyle w:val="100000000000" w:firstRow="1" w:lastRow="0" w:firstColumn="0" w:lastColumn="0" w:oddVBand="0" w:evenVBand="0" w:oddHBand="0" w:evenHBand="0" w:firstRowFirstColumn="0" w:firstRowLastColumn="0" w:lastRowFirstColumn="0" w:lastRowLastColumn="0"/>
+            </w:pPr>
+            <w:r>
+              <w:rPr>
+                <w:rFonts w:hint="eastAsia"/>
+              </w:rPr>
+              <w:t>mse15</w:t>
+            </w:r>
+          </w:p>
+        </w:tc>
+        <w:tc>
+          <w:tcPr>
+            <w:tcW w:w="1204" w:type="dxa"/>
+            <w:noWrap/>
+            <w:vAlign w:val="center"/>
+            <w:hideMark/>
+          </w:tcPr>
+          <w:p>
+            <w:pPr>
+              <w:jc w:val="center"/>
+              <w:cnfStyle w:val="100000000000" w:firstRow="1" w:lastRow="0" w:firstColumn="0" w:lastColumn="0" w:oddVBand="0" w:evenVBand="0" w:oddHBand="0" w:evenHBand="0" w:firstRowFirstColumn="0" w:firstRowLastColumn="0" w:lastRowFirstColumn="0" w:lastRowLastColumn="0"/>
+              <w:rPr>
+                <w:rFonts w:hint="eastAsia"/>
+              </w:rPr>
+            </w:pPr>
+            <w:r>
+              <w:rPr>
+                <w:rFonts w:hint="eastAsia"/>
+              </w:rPr>
+              <w:t>mse14</w:t>
+            </w:r>
+          </w:p>
+        </w:tc>
+        <w:tc>
+          <w:tcPr>
+            <w:tcW w:w="1204" w:type="dxa"/>
+            <w:noWrap/>
+            <w:vAlign w:val="center"/>
+            <w:hideMark/>
+          </w:tcPr>
+          <w:p>
+            <w:pPr>
+              <w:jc w:val="center"/>
+              <w:cnfStyle w:val="100000000000" w:firstRow="1" w:lastRow="0" w:firstColumn="0" w:lastColumn="0" w:oddVBand="0" w:evenVBand="0" w:oddHBand="0" w:evenHBand="0" w:firstRowFirstColumn="0" w:firstRowLastColumn="0" w:lastRowFirstColumn="0" w:lastRowLastColumn="0"/>
+              <w:rPr>
+                <w:rFonts w:hint="eastAsia"/>
+              </w:rPr>
+            </w:pPr>
+            <w:r>
+              <w:rPr>
+                <w:rFonts w:hint="eastAsia"/>
+              </w:rPr>
+              <w:t>mse13</w:t>
+            </w:r>
+          </w:p>
+        </w:tc>
+        <w:tc>
+          <w:tcPr>
+            <w:tcW w:w="1204" w:type="dxa"/>
+            <w:noWrap/>
+            <w:vAlign w:val="center"/>
+            <w:hideMark/>
+          </w:tcPr>
+          <w:p>
+            <w:pPr>
+              <w:jc w:val="center"/>
+              <w:cnfStyle w:val="100000000000" w:firstRow="1" w:lastRow="0" w:firstColumn="0" w:lastColumn="0" w:oddVBand="0" w:evenVBand="0" w:oddHBand="0" w:evenHBand="0" w:firstRowFirstColumn="0" w:firstRowLastColumn="0" w:lastRowFirstColumn="0" w:lastRowLastColumn="0"/>
+              <w:rPr>
+                <w:rFonts w:hint="eastAsia"/>
+              </w:rPr>
+            </w:pPr>
+            <w:r>
+              <w:rPr>
+                <w:rFonts w:hint="eastAsia"/>
+              </w:rPr>
+              <w:t>mse12</w:t>
+            </w:r>
+          </w:p>
+        </w:tc>
+        <w:tc>
+          <w:tcPr>
+            <w:tcW w:w="1205" w:type="dxa"/>
+            <w:noWrap/>
+            <w:vAlign w:val="center"/>
+            <w:hideMark/>
+          </w:tcPr>
+          <w:p>
+            <w:pPr>
+              <w:jc w:val="center"/>
+              <w:cnfStyle w:val="100000000000" w:firstRow="1" w:lastRow="0" w:firstColumn="0" w:lastColumn="0" w:oddVBand="0" w:evenVBand="0" w:oddHBand="0" w:evenHBand="0" w:firstRowFirstColumn="0" w:firstRowLastColumn="0" w:lastRowFirstColumn="0" w:lastRowLastColumn="0"/>
+              <w:rPr>
+                <w:rFonts w:hint="eastAsia"/>
+              </w:rPr>
+            </w:pPr>
+            <w:r>
+              <w:rPr>
+                <w:rFonts w:hint="eastAsia"/>
+              </w:rPr>
+              <w:t>mse11</w:t>
+            </w:r>
+          </w:p>
+        </w:tc>
+      </w:tr>
+      <w:tr>
+        <w:trPr>
+          <w:cnfStyle w:val="000000100000" w:firstRow="0" w:lastRow="0" w:firstColumn="0" w:lastColumn="0" w:oddVBand="0" w:evenVBand="0" w:oddHBand="1" w:evenHBand="0" w:firstRowFirstColumn="0" w:firstRowLastColumn="0" w:lastRowFirstColumn="0" w:lastRowLastColumn="0"/>
+          <w:trHeight w:val="341"/>
+          <w:jc w:val="center"/>
+        </w:trPr>
+        <w:tc>
+          <w:tcPr>
+            <w:cnfStyle w:val="001000000000" w:firstRow="0" w:lastRow="0" w:firstColumn="1" w:lastColumn="0" w:oddVBand="0" w:evenVBand="0" w:oddHBand="0" w:evenHBand="0" w:firstRowFirstColumn="0" w:firstRowLastColumn="0" w:lastRowFirstColumn="0" w:lastRowLastColumn="0"/>
+            <w:tcW w:w="1204" w:type="dxa"/>
+            <w:noWrap/>
+            <w:vAlign w:val="center"/>
+            <w:hideMark/>
+          </w:tcPr>
+          <w:p>
+            <w:pPr>
+              <w:jc w:val="center"/>
+              <w:rPr>
+                <w:rFonts w:hint="eastAsia"/>
+              </w:rPr>
+            </w:pPr>
+            <w:r>
+              <w:rPr>
+                <w:rFonts w:hint="eastAsia"/>
+              </w:rPr>
+              <w:t>0</w:t>
+            </w:r>
+          </w:p>
+        </w:tc>
+        <w:tc>
+          <w:tcPr>
+            <w:tcW w:w="1204" w:type="dxa"/>
+            <w:noWrap/>
+            <w:vAlign w:val="center"/>
+            <w:hideMark/>
+          </w:tcPr>
+          <w:p>
+            <w:pPr>
+              <w:jc w:val="center"/>
+              <w:cnfStyle w:val="000000100000" w:firstRow="0" w:lastRow="0" w:firstColumn="0" w:lastColumn="0" w:oddVBand="0" w:evenVBand="0" w:oddHBand="1" w:evenHBand="0" w:firstRowFirstColumn="0" w:firstRowLastColumn="0" w:lastRowFirstColumn="0" w:lastRowLastColumn="0"/>
+              <w:rPr>
+                <w:rFonts w:hint="eastAsia"/>
+              </w:rPr>
+            </w:pPr>
+            <w:r>
+              <w:rPr>
+                <w:rFonts w:hint="eastAsia"/>
+              </w:rPr>
+              <w:t>0.1674</w:t>
+            </w:r>
+          </w:p>
+        </w:tc>
+        <w:tc>
+          <w:tcPr>
+            <w:tcW w:w="1204" w:type="dxa"/>
+            <w:noWrap/>
+            <w:vAlign w:val="center"/>
+            <w:hideMark/>
+          </w:tcPr>
+          <w:p>
+            <w:pPr>
+              <w:jc w:val="center"/>
+              <w:cnfStyle w:val="000000100000" w:firstRow="0" w:lastRow="0" w:firstColumn="0" w:lastColumn="0" w:oddVBand="0" w:evenVBand="0" w:oddHBand="1" w:evenHBand="0" w:firstRowFirstColumn="0" w:firstRowLastColumn="0" w:lastRowFirstColumn="0" w:lastRowLastColumn="0"/>
+              <w:rPr>
+                <w:rFonts w:hint="eastAsia"/>
+              </w:rPr>
+            </w:pPr>
+            <w:r>
+              <w:rPr>
+                <w:rFonts w:hint="eastAsia"/>
+              </w:rPr>
+              <w:t>0.1726</w:t>
+            </w:r>
+          </w:p>
+        </w:tc>
+        <w:tc>
+          <w:tcPr>
+            <w:tcW w:w="1204" w:type="dxa"/>
+            <w:noWrap/>
+            <w:vAlign w:val="center"/>
+            <w:hideMark/>
+          </w:tcPr>
+          <w:p>
+            <w:pPr>
+              <w:jc w:val="center"/>
+              <w:cnfStyle w:val="000000100000" w:firstRow="0" w:lastRow="0" w:firstColumn="0" w:lastColumn="0" w:oddVBand="0" w:evenVBand="0" w:oddHBand="1" w:evenHBand="0" w:firstRowFirstColumn="0" w:firstRowLastColumn="0" w:lastRowFirstColumn="0" w:lastRowLastColumn="0"/>
+              <w:rPr>
+                <w:rFonts w:hint="eastAsia"/>
+              </w:rPr>
+            </w:pPr>
+            <w:r>
+              <w:rPr>
+                <w:rFonts w:hint="eastAsia"/>
+              </w:rPr>
+              <w:t>0.1707</w:t>
+            </w:r>
+          </w:p>
+        </w:tc>
+        <w:tc>
+          <w:tcPr>
+            <w:tcW w:w="1204" w:type="dxa"/>
+            <w:noWrap/>
+            <w:vAlign w:val="center"/>
+            <w:hideMark/>
+          </w:tcPr>
+          <w:p>
+            <w:pPr>
+              <w:jc w:val="center"/>
+              <w:cnfStyle w:val="000000100000" w:firstRow="0" w:lastRow="0" w:firstColumn="0" w:lastColumn="0" w:oddVBand="0" w:evenVBand="0" w:oddHBand="1" w:evenHBand="0" w:firstRowFirstColumn="0" w:firstRowLastColumn="0" w:lastRowFirstColumn="0" w:lastRowLastColumn="0"/>
+              <w:rPr>
+                <w:rFonts w:hint="eastAsia"/>
+              </w:rPr>
+            </w:pPr>
+            <w:r>
+              <w:rPr>
+                <w:rFonts w:hint="eastAsia"/>
+              </w:rPr>
+              <w:t>0.1698</w:t>
+            </w:r>
+          </w:p>
+        </w:tc>
+        <w:tc>
+          <w:tcPr>
+            <w:tcW w:w="1205" w:type="dxa"/>
+            <w:noWrap/>
+            <w:vAlign w:val="center"/>
+            <w:hideMark/>
+          </w:tcPr>
+          <w:p>
+            <w:pPr>
+              <w:jc w:val="center"/>
+              <w:cnfStyle w:val="000000100000" w:firstRow="0" w:lastRow="0" w:firstColumn="0" w:lastColumn="0" w:oddVBand="0" w:evenVBand="0" w:oddHBand="1" w:evenHBand="0" w:firstRowFirstColumn="0" w:firstRowLastColumn="0" w:lastRowFirstColumn="0" w:lastRowLastColumn="0"/>
+              <w:rPr>
+                <w:rFonts w:hint="eastAsia"/>
+              </w:rPr>
+            </w:pPr>
+            <w:r>
+              <w:rPr>
+                <w:rFonts w:hint="eastAsia"/>
+              </w:rPr>
+              <w:t>0.1679</w:t>
+            </w:r>
+          </w:p>
+        </w:tc>
+      </w:tr>
+      <w:tr>
+        <w:trPr>
+          <w:trHeight w:val="341"/>
+          <w:jc w:val="center"/>
+        </w:trPr>
+        <w:tc>
+          <w:tcPr>
+            <w:cnfStyle w:val="001000000000" w:firstRow="0" w:lastRow="0" w:firstColumn="1" w:lastColumn="0" w:oddVBand="0" w:evenVBand="0" w:oddHBand="0" w:evenHBand="0" w:firstRowFirstColumn="0" w:firstRowLastColumn="0" w:lastRowFirstColumn="0" w:lastRowLastColumn="0"/>
+            <w:tcW w:w="1204" w:type="dxa"/>
+            <w:noWrap/>
+            <w:vAlign w:val="center"/>
+            <w:hideMark/>
+          </w:tcPr>
+          <w:p>
+            <w:pPr>
+              <w:jc w:val="center"/>
+              <w:rPr>
+                <w:rFonts w:hint="eastAsia"/>
+              </w:rPr>
+            </w:pPr>
+            <w:r>
+              <w:rPr>
+                <w:rFonts w:hint="eastAsia"/>
+              </w:rPr>
+              <w:t>1</w:t>
+            </w:r>
+          </w:p>
+        </w:tc>
+        <w:tc>
+          <w:tcPr>
+            <w:tcW w:w="1204" w:type="dxa"/>
+            <w:noWrap/>
+            <w:vAlign w:val="center"/>
+            <w:hideMark/>
+          </w:tcPr>
+          <w:p>
+            <w:pPr>
+              <w:jc w:val="center"/>
+              <w:cnfStyle w:val="000000000000" w:firstRow="0" w:lastRow="0" w:firstColumn="0" w:lastColumn="0" w:oddVBand="0" w:evenVBand="0" w:oddHBand="0" w:evenHBand="0" w:firstRowFirstColumn="0" w:firstRowLastColumn="0" w:lastRowFirstColumn="0" w:lastRowLastColumn="0"/>
+              <w:rPr>
+                <w:rFonts w:hint="eastAsia"/>
+              </w:rPr>
+            </w:pPr>
+            <w:r>
+              <w:rPr>
+                <w:rFonts w:hint="eastAsia"/>
+              </w:rPr>
+              <w:t>0.1674</w:t>
+            </w:r>
+          </w:p>
+        </w:tc>
+        <w:tc>
+          <w:tcPr>
+            <w:tcW w:w="1204" w:type="dxa"/>
+            <w:noWrap/>
+            <w:vAlign w:val="center"/>
+            <w:hideMark/>
+          </w:tcPr>
+          <w:p>
+            <w:pPr>
+              <w:jc w:val="center"/>
+              <w:cnfStyle w:val="000000000000" w:firstRow="0" w:lastRow="0" w:firstColumn="0" w:lastColumn="0" w:oddVBand="0" w:evenVBand="0" w:oddHBand="0" w:evenHBand="0" w:firstRowFirstColumn="0" w:firstRowLastColumn="0" w:lastRowFirstColumn="0" w:lastRowLastColumn="0"/>
+              <w:rPr>
+                <w:rFonts w:hint="eastAsia"/>
+              </w:rPr>
+            </w:pPr>
+            <w:r>
+              <w:rPr>
+                <w:rFonts w:hint="eastAsia"/>
+              </w:rPr>
+              <w:t>0.1699</w:t>
+            </w:r>
+          </w:p>
+        </w:tc>
+        <w:tc>
+          <w:tcPr>
+            <w:tcW w:w="1204" w:type="dxa"/>
+            <w:noWrap/>
+            <w:vAlign w:val="center"/>
+            <w:hideMark/>
+          </w:tcPr>
+          <w:p>
+            <w:pPr>
+              <w:jc w:val="center"/>
+              <w:cnfStyle w:val="000000000000" w:firstRow="0" w:lastRow="0" w:firstColumn="0" w:lastColumn="0" w:oddVBand="0" w:evenVBand="0" w:oddHBand="0" w:evenHBand="0" w:firstRowFirstColumn="0" w:firstRowLastColumn="0" w:lastRowFirstColumn="0" w:lastRowLastColumn="0"/>
+              <w:rPr>
+                <w:rFonts w:hint="eastAsia"/>
+              </w:rPr>
+            </w:pPr>
+            <w:r>
+              <w:rPr>
+                <w:rFonts w:hint="eastAsia"/>
+              </w:rPr>
+              <w:t>0.1679</w:t>
+            </w:r>
+          </w:p>
+        </w:tc>
+        <w:tc>
+          <w:tcPr>
+            <w:tcW w:w="1204" w:type="dxa"/>
+            <w:noWrap/>
+            <w:vAlign w:val="center"/>
+            <w:hideMark/>
+          </w:tcPr>
+          <w:p>
+            <w:pPr>
+              <w:jc w:val="center"/>
+              <w:cnfStyle w:val="000000000000" w:firstRow="0" w:lastRow="0" w:firstColumn="0" w:lastColumn="0" w:oddVBand="0" w:evenVBand="0" w:oddHBand="0" w:evenHBand="0" w:firstRowFirstColumn="0" w:firstRowLastColumn="0" w:lastRowFirstColumn="0" w:lastRowLastColumn="0"/>
+              <w:rPr>
+                <w:rFonts w:hint="eastAsia"/>
+              </w:rPr>
+            </w:pPr>
+            <w:r>
+              <w:rPr>
+                <w:rFonts w:hint="eastAsia"/>
+              </w:rPr>
+              <w:t>0.1675</w:t>
+            </w:r>
+          </w:p>
+        </w:tc>
+        <w:tc>
+          <w:tcPr>
+            <w:tcW w:w="1205" w:type="dxa"/>
+            <w:noWrap/>
+            <w:vAlign w:val="center"/>
+            <w:hideMark/>
+          </w:tcPr>
+          <w:p>
+            <w:pPr>
+              <w:jc w:val="center"/>
+              <w:cnfStyle w:val="000000000000" w:firstRow="0" w:lastRow="0" w:firstColumn="0" w:lastColumn="0" w:oddVBand="0" w:evenVBand="0" w:oddHBand="0" w:evenHBand="0" w:firstRowFirstColumn="0" w:firstRowLastColumn="0" w:lastRowFirstColumn="0" w:lastRowLastColumn="0"/>
+              <w:rPr>
+                <w:rFonts w:hint="eastAsia"/>
+              </w:rPr>
+            </w:pPr>
+            <w:r>
+              <w:rPr>
+                <w:rFonts w:hint="eastAsia"/>
+              </w:rPr>
+              <w:t>0.1676</w:t>
+            </w:r>
+          </w:p>
+        </w:tc>
+      </w:tr>
+      <w:tr>
+        <w:trPr>
+          <w:cnfStyle w:val="000000100000" w:firstRow="0" w:lastRow="0" w:firstColumn="0" w:lastColumn="0" w:oddVBand="0" w:evenVBand="0" w:oddHBand="1" w:evenHBand="0" w:firstRowFirstColumn="0" w:firstRowLastColumn="0" w:lastRowFirstColumn="0" w:lastRowLastColumn="0"/>
+          <w:trHeight w:val="341"/>
+          <w:jc w:val="center"/>
+        </w:trPr>
+        <w:tc>
+          <w:tcPr>
+            <w:cnfStyle w:val="001000000000" w:firstRow="0" w:lastRow="0" w:firstColumn="1" w:lastColumn="0" w:oddVBand="0" w:evenVBand="0" w:oddHBand="0" w:evenHBand="0" w:firstRowFirstColumn="0" w:firstRowLastColumn="0" w:lastRowFirstColumn="0" w:lastRowLastColumn="0"/>
+            <w:tcW w:w="1204" w:type="dxa"/>
+            <w:noWrap/>
+            <w:vAlign w:val="center"/>
+            <w:hideMark/>
+          </w:tcPr>
+          <w:p>
+            <w:pPr>
+              <w:jc w:val="center"/>
+              <w:rPr>
+                <w:rFonts w:hint="eastAsia"/>
+              </w:rPr>
+            </w:pPr>
+            <w:r>
+              <w:rPr>
+                <w:rFonts w:hint="eastAsia"/>
+              </w:rPr>
+              <w:t>2</w:t>
+            </w:r>
+          </w:p>
+        </w:tc>
+        <w:tc>
+          <w:tcPr>
+            <w:tcW w:w="1204" w:type="dxa"/>
+            <w:noWrap/>
+            <w:vAlign w:val="center"/>
+            <w:hideMark/>
+          </w:tcPr>
+          <w:p>
+            <w:pPr>
+              <w:jc w:val="center"/>
+              <w:cnfStyle w:val="000000100000" w:firstRow="0" w:lastRow="0" w:firstColumn="0" w:lastColumn="0" w:oddVBand="0" w:evenVBand="0" w:oddHBand="1" w:evenHBand="0" w:firstRowFirstColumn="0" w:firstRowLastColumn="0" w:lastRowFirstColumn="0" w:lastRowLastColumn="0"/>
+              <w:rPr>
+                <w:rFonts w:hint="eastAsia"/>
+              </w:rPr>
+            </w:pPr>
+            <w:r>
+              <w:rPr>
+                <w:rFonts w:hint="eastAsia"/>
+              </w:rPr>
+              <w:t>0.1674</w:t>
+            </w:r>
+          </w:p>
+        </w:tc>
+        <w:tc>
+          <w:tcPr>
+            <w:tcW w:w="1204" w:type="dxa"/>
+            <w:noWrap/>
+            <w:vAlign w:val="center"/>
+            <w:hideMark/>
+          </w:tcPr>
+          <w:p>
+            <w:pPr>
+              <w:jc w:val="center"/>
+              <w:cnfStyle w:val="000000100000" w:firstRow="0" w:lastRow="0" w:firstColumn="0" w:lastColumn="0" w:oddVBand="0" w:evenVBand="0" w:oddHBand="1" w:evenHBand="0" w:firstRowFirstColumn="0" w:firstRowLastColumn="0" w:lastRowFirstColumn="0" w:lastRowLastColumn="0"/>
+              <w:rPr>
+                <w:rFonts w:hint="eastAsia"/>
+              </w:rPr>
+            </w:pPr>
+            <w:r>
+              <w:rPr>
+                <w:rFonts w:hint="eastAsia"/>
+              </w:rPr>
+              <w:t>0.1716</w:t>
+            </w:r>
+          </w:p>
+        </w:tc>
+        <w:tc>
+          <w:tcPr>
+            <w:tcW w:w="1204" w:type="dxa"/>
+            <w:noWrap/>
+            <w:vAlign w:val="center"/>
+            <w:hideMark/>
+          </w:tcPr>
+          <w:p>
+            <w:pPr>
+              <w:jc w:val="center"/>
+              <w:cnfStyle w:val="000000100000" w:firstRow="0" w:lastRow="0" w:firstColumn="0" w:lastColumn="0" w:oddVBand="0" w:evenVBand="0" w:oddHBand="1" w:evenHBand="0" w:firstRowFirstColumn="0" w:firstRowLastColumn="0" w:lastRowFirstColumn="0" w:lastRowLastColumn="0"/>
+              <w:rPr>
+                <w:rFonts w:hint="eastAsia"/>
+              </w:rPr>
+            </w:pPr>
+            <w:r>
+              <w:rPr>
+                <w:rFonts w:hint="eastAsia"/>
+              </w:rPr>
+              <w:t>0.169</w:t>
+            </w:r>
+          </w:p>
+        </w:tc>
+        <w:tc>
+          <w:tcPr>
+            <w:tcW w:w="1204" w:type="dxa"/>
+            <w:noWrap/>
+            <w:vAlign w:val="center"/>
+            <w:hideMark/>
+          </w:tcPr>
+          <w:p>
+            <w:pPr>
+              <w:jc w:val="center"/>
+              <w:cnfStyle w:val="000000100000" w:firstRow="0" w:lastRow="0" w:firstColumn="0" w:lastColumn="0" w:oddVBand="0" w:evenVBand="0" w:oddHBand="1" w:evenHBand="0" w:firstRowFirstColumn="0" w:firstRowLastColumn="0" w:lastRowFirstColumn="0" w:lastRowLastColumn="0"/>
+              <w:rPr>
+                <w:rFonts w:hint="eastAsia"/>
+              </w:rPr>
+            </w:pPr>
+            <w:r>
+              <w:rPr>
+                <w:rFonts w:hint="eastAsia"/>
+              </w:rPr>
+              <w:t>0.1675</w:t>
+            </w:r>
+          </w:p>
+        </w:tc>
+        <w:tc>
+          <w:tcPr>
+            <w:tcW w:w="1205" w:type="dxa"/>
+            <w:noWrap/>
+            <w:vAlign w:val="center"/>
+            <w:hideMark/>
+          </w:tcPr>
+          <w:p>
+            <w:pPr>
+              <w:jc w:val="center"/>
+              <w:cnfStyle w:val="000000100000" w:firstRow="0" w:lastRow="0" w:firstColumn="0" w:lastColumn="0" w:oddVBand="0" w:evenVBand="0" w:oddHBand="1" w:evenHBand="0" w:firstRowFirstColumn="0" w:firstRowLastColumn="0" w:lastRowFirstColumn="0" w:lastRowLastColumn="0"/>
+              <w:rPr>
+                <w:rFonts w:hint="eastAsia"/>
+              </w:rPr>
+            </w:pPr>
+            <w:r>
+              <w:rPr>
+                <w:rFonts w:hint="eastAsia"/>
+              </w:rPr>
+              <w:t>0.1666</w:t>
+            </w:r>
+          </w:p>
+        </w:tc>
+      </w:tr>
+      <w:tr>
+        <w:trPr>
+          <w:trHeight w:val="341"/>
+          <w:jc w:val="center"/>
+        </w:trPr>
+        <w:tc>
+          <w:tcPr>
+            <w:cnfStyle w:val="001000000000" w:firstRow="0" w:lastRow="0" w:firstColumn="1" w:lastColumn="0" w:oddVBand="0" w:evenVBand="0" w:oddHBand="0" w:evenHBand="0" w:firstRowFirstColumn="0" w:firstRowLastColumn="0" w:lastRowFirstColumn="0" w:lastRowLastColumn="0"/>
+            <w:tcW w:w="1204" w:type="dxa"/>
+            <w:noWrap/>
+            <w:vAlign w:val="center"/>
+            <w:hideMark/>
+          </w:tcPr>
+          <w:p>
+            <w:pPr>
+              <w:jc w:val="center"/>
+              <w:rPr>
+                <w:rFonts w:hint="eastAsia"/>
+              </w:rPr>
+            </w:pPr>
+            <w:r>
+              <w:rPr>
+                <w:rFonts w:hint="eastAsia"/>
+              </w:rPr>
+              <w:t>3</w:t>
+            </w:r>
+          </w:p>
+        </w:tc>
+        <w:tc>
+          <w:tcPr>
+            <w:tcW w:w="1204" w:type="dxa"/>
+            <w:noWrap/>
+            <w:vAlign w:val="center"/>
+            <w:hideMark/>
+          </w:tcPr>
+          <w:p>
+            <w:pPr>
+              <w:jc w:val="center"/>
+              <w:cnfStyle w:val="000000000000" w:firstRow="0" w:lastRow="0" w:firstColumn="0" w:lastColumn="0" w:oddVBand="0" w:evenVBand="0" w:oddHBand="0" w:evenHBand="0" w:firstRowFirstColumn="0" w:firstRowLastColumn="0" w:lastRowFirstColumn="0" w:lastRowLastColumn="0"/>
+              <w:rPr>
+                <w:rFonts w:hint="eastAsia"/>
+              </w:rPr>
+            </w:pPr>
+            <w:r>
+              <w:rPr>
+                <w:rFonts w:hint="eastAsia"/>
+              </w:rPr>
+              <w:t>0.1674</w:t>
+            </w:r>
+          </w:p>
+        </w:tc>
+        <w:tc>
+          <w:tcPr>
+            <w:tcW w:w="1204" w:type="dxa"/>
+            <w:noWrap/>
+            <w:vAlign w:val="center"/>
+            <w:hideMark/>
+          </w:tcPr>
+          <w:p>
+            <w:pPr>
+              <w:jc w:val="center"/>
+              <w:cnfStyle w:val="000000000000" w:firstRow="0" w:lastRow="0" w:firstColumn="0" w:lastColumn="0" w:oddVBand="0" w:evenVBand="0" w:oddHBand="0" w:evenHBand="0" w:firstRowFirstColumn="0" w:firstRowLastColumn="0" w:lastRowFirstColumn="0" w:lastRowLastColumn="0"/>
+              <w:rPr>
+                <w:rFonts w:hint="eastAsia"/>
+              </w:rPr>
+            </w:pPr>
+            <w:r>
+              <w:rPr>
+                <w:rFonts w:hint="eastAsia"/>
+              </w:rPr>
+              <w:t>0.1689</w:t>
+            </w:r>
+          </w:p>
+        </w:tc>
+        <w:tc>
+          <w:tcPr>
+            <w:tcW w:w="1204" w:type="dxa"/>
+            <w:noWrap/>
+            <w:vAlign w:val="center"/>
+            <w:hideMark/>
+          </w:tcPr>
+          <w:p>
+            <w:pPr>
+              <w:jc w:val="center"/>
+              <w:cnfStyle w:val="000000000000" w:firstRow="0" w:lastRow="0" w:firstColumn="0" w:lastColumn="0" w:oddVBand="0" w:evenVBand="0" w:oddHBand="0" w:evenHBand="0" w:firstRowFirstColumn="0" w:firstRowLastColumn="0" w:lastRowFirstColumn="0" w:lastRowLastColumn="0"/>
+              <w:rPr>
+                <w:rFonts w:hint="eastAsia"/>
+              </w:rPr>
+            </w:pPr>
+            <w:r>
+              <w:rPr>
+                <w:rFonts w:hint="eastAsia"/>
+              </w:rPr>
+              <w:t>0.1668</w:t>
+            </w:r>
+          </w:p>
+        </w:tc>
+        <w:tc>
+          <w:tcPr>
+            <w:tcW w:w="1204" w:type="dxa"/>
+            <w:noWrap/>
+            <w:vAlign w:val="center"/>
+            <w:hideMark/>
+          </w:tcPr>
+          <w:p>
+            <w:pPr>
+              <w:jc w:val="center"/>
+              <w:cnfStyle w:val="000000000000" w:firstRow="0" w:lastRow="0" w:firstColumn="0" w:lastColumn="0" w:oddVBand="0" w:evenVBand="0" w:oddHBand="0" w:evenHBand="0" w:firstRowFirstColumn="0" w:firstRowLastColumn="0" w:lastRowFirstColumn="0" w:lastRowLastColumn="0"/>
+              <w:rPr>
+                <w:rFonts w:hint="eastAsia"/>
+              </w:rPr>
+            </w:pPr>
+            <w:r>
+              <w:rPr>
+                <w:rFonts w:hint="eastAsia"/>
+              </w:rPr>
+              <w:t>0.1671</w:t>
+            </w:r>
+          </w:p>
+        </w:tc>
+        <w:tc>
+          <w:tcPr>
+            <w:tcW w:w="1205" w:type="dxa"/>
+            <w:noWrap/>
+            <w:vAlign w:val="center"/>
+            <w:hideMark/>
+          </w:tcPr>
+          <w:p>
+            <w:pPr>
+              <w:jc w:val="center"/>
+              <w:cnfStyle w:val="000000000000" w:firstRow="0" w:lastRow="0" w:firstColumn="0" w:lastColumn="0" w:oddVBand="0" w:evenVBand="0" w:oddHBand="0" w:evenHBand="0" w:firstRowFirstColumn="0" w:firstRowLastColumn="0" w:lastRowFirstColumn="0" w:lastRowLastColumn="0"/>
+              <w:rPr>
+                <w:rFonts w:hint="eastAsia"/>
+              </w:rPr>
+            </w:pPr>
+            <w:r>
+              <w:rPr>
+                <w:rFonts w:hint="eastAsia"/>
+              </w:rPr>
+              <w:t>0.1664</w:t>
+            </w:r>
+          </w:p>
+        </w:tc>
+      </w:tr>
+      <w:tr>
+        <w:trPr>
+          <w:cnfStyle w:val="000000100000" w:firstRow="0" w:lastRow="0" w:firstColumn="0" w:lastColumn="0" w:oddVBand="0" w:evenVBand="0" w:oddHBand="1" w:evenHBand="0" w:firstRowFirstColumn="0" w:firstRowLastColumn="0" w:lastRowFirstColumn="0" w:lastRowLastColumn="0"/>
+          <w:trHeight w:val="341"/>
+          <w:jc w:val="center"/>
+        </w:trPr>
+        <w:tc>
+          <w:tcPr>
+            <w:cnfStyle w:val="001000000000" w:firstRow="0" w:lastRow="0" w:firstColumn="1" w:lastColumn="0" w:oddVBand="0" w:evenVBand="0" w:oddHBand="0" w:evenHBand="0" w:firstRowFirstColumn="0" w:firstRowLastColumn="0" w:lastRowFirstColumn="0" w:lastRowLastColumn="0"/>
+            <w:tcW w:w="1204" w:type="dxa"/>
+            <w:noWrap/>
+            <w:vAlign w:val="center"/>
+            <w:hideMark/>
+          </w:tcPr>
+          <w:p>
+            <w:pPr>
+              <w:jc w:val="center"/>
+              <w:rPr>
+                <w:rFonts w:hint="eastAsia"/>
+              </w:rPr>
+            </w:pPr>
+            <w:r>
+              <w:rPr>
+                <w:rFonts w:hint="eastAsia"/>
+              </w:rPr>
+              <w:t>4</w:t>
+            </w:r>
+          </w:p>
+        </w:tc>
+        <w:tc>
+          <w:tcPr>
+            <w:tcW w:w="1204" w:type="dxa"/>
+            <w:noWrap/>
+            <w:vAlign w:val="center"/>
+            <w:hideMark/>
+          </w:tcPr>
+          <w:p>
+            <w:pPr>
+              <w:jc w:val="center"/>
+              <w:cnfStyle w:val="000000100000" w:firstRow="0" w:lastRow="0" w:firstColumn="0" w:lastColumn="0" w:oddVBand="0" w:evenVBand="0" w:oddHBand="1" w:evenHBand="0" w:firstRowFirstColumn="0" w:firstRowLastColumn="0" w:lastRowFirstColumn="0" w:lastRowLastColumn="0"/>
+              <w:rPr>
+                <w:rFonts w:hint="eastAsia"/>
+              </w:rPr>
+            </w:pPr>
+            <w:r>
+              <w:rPr>
+                <w:rFonts w:hint="eastAsia"/>
+              </w:rPr>
+              <w:t>0.1674</w:t>
+            </w:r>
+          </w:p>
+        </w:tc>
+        <w:tc>
+          <w:tcPr>
+            <w:tcW w:w="1204" w:type="dxa"/>
+            <w:noWrap/>
+            <w:vAlign w:val="center"/>
+            <w:hideMark/>
+          </w:tcPr>
+          <w:p>
+            <w:pPr>
+              <w:jc w:val="center"/>
+              <w:cnfStyle w:val="000000100000" w:firstRow="0" w:lastRow="0" w:firstColumn="0" w:lastColumn="0" w:oddVBand="0" w:evenVBand="0" w:oddHBand="1" w:evenHBand="0" w:firstRowFirstColumn="0" w:firstRowLastColumn="0" w:lastRowFirstColumn="0" w:lastRowLastColumn="0"/>
+              <w:rPr>
+                <w:rFonts w:hint="eastAsia"/>
+              </w:rPr>
+            </w:pPr>
+            <w:r>
+              <w:rPr>
+                <w:rFonts w:hint="eastAsia"/>
+              </w:rPr>
+              <w:t>0.166</w:t>
+            </w:r>
+          </w:p>
+        </w:tc>
+        <w:tc>
+          <w:tcPr>
+            <w:tcW w:w="1204" w:type="dxa"/>
+            <w:noWrap/>
+            <w:vAlign w:val="center"/>
+            <w:hideMark/>
+          </w:tcPr>
+          <w:p>
+            <w:pPr>
+              <w:jc w:val="center"/>
+              <w:cnfStyle w:val="000000100000" w:firstRow="0" w:lastRow="0" w:firstColumn="0" w:lastColumn="0" w:oddVBand="0" w:evenVBand="0" w:oddHBand="1" w:evenHBand="0" w:firstRowFirstColumn="0" w:firstRowLastColumn="0" w:lastRowFirstColumn="0" w:lastRowLastColumn="0"/>
+              <w:rPr>
+                <w:rFonts w:hint="eastAsia"/>
+                <w:b/>
+                <w:bCs/>
+              </w:rPr>
+            </w:pPr>
+            <w:r>
+              <w:rPr>
+                <w:rFonts w:hint="eastAsia"/>
+                <w:b/>
+                <w:bCs/>
+              </w:rPr>
+              <w:t>0.1646</w:t>
+            </w:r>
+          </w:p>
+        </w:tc>
+        <w:tc>
+          <w:tcPr>
+            <w:tcW w:w="1204" w:type="dxa"/>
+            <w:noWrap/>
+            <w:vAlign w:val="center"/>
+            <w:hideMark/>
+          </w:tcPr>
+          <w:p>
+            <w:pPr>
+              <w:jc w:val="center"/>
+              <w:cnfStyle w:val="000000100000" w:firstRow="0" w:lastRow="0" w:firstColumn="0" w:lastColumn="0" w:oddVBand="0" w:evenVBand="0" w:oddHBand="1" w:evenHBand="0" w:firstRowFirstColumn="0" w:firstRowLastColumn="0" w:lastRowFirstColumn="0" w:lastRowLastColumn="0"/>
+              <w:rPr>
+                <w:rFonts w:hint="eastAsia"/>
+                <w:b/>
+                <w:bCs/>
+              </w:rPr>
+            </w:pPr>
+          </w:p>
+        </w:tc>
+        <w:tc>
+          <w:tcPr>
+            <w:tcW w:w="1205" w:type="dxa"/>
+            <w:noWrap/>
+            <w:vAlign w:val="center"/>
+            <w:hideMark/>
+          </w:tcPr>
+          <w:p>
+            <w:pPr>
+              <w:jc w:val="center"/>
+              <w:cnfStyle w:val="000000100000" w:firstRow="0" w:lastRow="0" w:firstColumn="0" w:lastColumn="0" w:oddVBand="0" w:evenVBand="0" w:oddHBand="1" w:evenHBand="0" w:firstRowFirstColumn="0" w:firstRowLastColumn="0" w:lastRowFirstColumn="0" w:lastRowLastColumn="0"/>
+            </w:pPr>
+          </w:p>
+        </w:tc>
+      </w:tr>
+      <w:tr>
+        <w:trPr>
+          <w:trHeight w:val="341"/>
+          <w:jc w:val="center"/>
+        </w:trPr>
+        <w:tc>
+          <w:tcPr>
+            <w:cnfStyle w:val="001000000000" w:firstRow="0" w:lastRow="0" w:firstColumn="1" w:lastColumn="0" w:oddVBand="0" w:evenVBand="0" w:oddHBand="0" w:evenHBand="0" w:firstRowFirstColumn="0" w:firstRowLastColumn="0" w:lastRowFirstColumn="0" w:lastRowLastColumn="0"/>
+            <w:tcW w:w="1204" w:type="dxa"/>
+            <w:noWrap/>
+            <w:vAlign w:val="center"/>
+            <w:hideMark/>
+          </w:tcPr>
+          <w:p>
+            <w:pPr>
+              <w:jc w:val="center"/>
+            </w:pPr>
+            <w:r>
+              <w:rPr>
+                <w:rFonts w:hint="eastAsia"/>
+              </w:rPr>
+              <w:t>5</w:t>
+            </w:r>
+          </w:p>
+        </w:tc>
+        <w:tc>
+          <w:tcPr>
+            <w:tcW w:w="1204" w:type="dxa"/>
+            <w:noWrap/>
+            <w:vAlign w:val="center"/>
+            <w:hideMark/>
+          </w:tcPr>
+          <w:p>
+            <w:pPr>
+              <w:jc w:val="center"/>
+              <w:cnfStyle w:val="000000000000" w:firstRow="0" w:lastRow="0" w:firstColumn="0" w:lastColumn="0" w:oddVBand="0" w:evenVBand="0" w:oddHBand="0" w:evenHBand="0" w:firstRowFirstColumn="0" w:firstRowLastColumn="0" w:lastRowFirstColumn="0" w:lastRowLastColumn="0"/>
+              <w:rPr>
+                <w:rFonts w:hint="eastAsia"/>
+              </w:rPr>
+            </w:pPr>
+            <w:r>
+              <w:rPr>
+                <w:rFonts w:hint="eastAsia"/>
+              </w:rPr>
+              <w:t>0.1674</w:t>
+            </w:r>
+          </w:p>
+        </w:tc>
+        <w:tc>
+          <w:tcPr>
+            <w:tcW w:w="1204" w:type="dxa"/>
+            <w:noWrap/>
+            <w:vAlign w:val="center"/>
+            <w:hideMark/>
+          </w:tcPr>
+          <w:p>
+            <w:pPr>
+              <w:jc w:val="center"/>
+              <w:cnfStyle w:val="000000000000" w:firstRow="0" w:lastRow="0" w:firstColumn="0" w:lastColumn="0" w:oddVBand="0" w:evenVBand="0" w:oddHBand="0" w:evenHBand="0" w:firstRowFirstColumn="0" w:firstRowLastColumn="0" w:lastRowFirstColumn="0" w:lastRowLastColumn="0"/>
+              <w:rPr>
+                <w:rFonts w:hint="eastAsia"/>
+              </w:rPr>
+            </w:pPr>
+            <w:r>
+              <w:rPr>
+                <w:rFonts w:hint="eastAsia"/>
+              </w:rPr>
+              <w:t>0.1689</w:t>
+            </w:r>
+          </w:p>
+        </w:tc>
+        <w:tc>
+          <w:tcPr>
+            <w:tcW w:w="1204" w:type="dxa"/>
+            <w:noWrap/>
+            <w:vAlign w:val="center"/>
+            <w:hideMark/>
+          </w:tcPr>
+          <w:p>
+            <w:pPr>
+              <w:jc w:val="center"/>
+              <w:cnfStyle w:val="000000000000" w:firstRow="0" w:lastRow="0" w:firstColumn="0" w:lastColumn="0" w:oddVBand="0" w:evenVBand="0" w:oddHBand="0" w:evenHBand="0" w:firstRowFirstColumn="0" w:firstRowLastColumn="0" w:lastRowFirstColumn="0" w:lastRowLastColumn="0"/>
+              <w:rPr>
+                <w:rFonts w:hint="eastAsia"/>
+              </w:rPr>
+            </w:pPr>
+            <w:r>
+              <w:rPr>
+                <w:rFonts w:hint="eastAsia"/>
+              </w:rPr>
+              <w:t>0.1669</w:t>
+            </w:r>
+          </w:p>
+        </w:tc>
+        <w:tc>
+          <w:tcPr>
+            <w:tcW w:w="1204" w:type="dxa"/>
+            <w:noWrap/>
+            <w:vAlign w:val="center"/>
+            <w:hideMark/>
+          </w:tcPr>
+          <w:p>
+            <w:pPr>
+              <w:jc w:val="center"/>
+              <w:cnfStyle w:val="000000000000" w:firstRow="0" w:lastRow="0" w:firstColumn="0" w:lastColumn="0" w:oddVBand="0" w:evenVBand="0" w:oddHBand="0" w:evenHBand="0" w:firstRowFirstColumn="0" w:firstRowLastColumn="0" w:lastRowFirstColumn="0" w:lastRowLastColumn="0"/>
+              <w:rPr>
+                <w:rFonts w:hint="eastAsia"/>
+              </w:rPr>
+            </w:pPr>
+            <w:r>
+              <w:rPr>
+                <w:rFonts w:hint="eastAsia"/>
+              </w:rPr>
+              <w:t>0.1669</w:t>
+            </w:r>
+          </w:p>
+        </w:tc>
+        <w:tc>
+          <w:tcPr>
+            <w:tcW w:w="1205" w:type="dxa"/>
+            <w:noWrap/>
+            <w:vAlign w:val="center"/>
+            <w:hideMark/>
+          </w:tcPr>
+          <w:p>
+            <w:pPr>
+              <w:jc w:val="center"/>
+              <w:cnfStyle w:val="000000000000" w:firstRow="0" w:lastRow="0" w:firstColumn="0" w:lastColumn="0" w:oddVBand="0" w:evenVBand="0" w:oddHBand="0" w:evenHBand="0" w:firstRowFirstColumn="0" w:firstRowLastColumn="0" w:lastRowFirstColumn="0" w:lastRowLastColumn="0"/>
+              <w:rPr>
+                <w:rFonts w:hint="eastAsia"/>
+              </w:rPr>
+            </w:pPr>
+            <w:r>
+              <w:rPr>
+                <w:rFonts w:hint="eastAsia"/>
+              </w:rPr>
+              <w:t>0.1666</w:t>
+            </w:r>
+          </w:p>
+        </w:tc>
+      </w:tr>
+      <w:tr>
+        <w:trPr>
+          <w:cnfStyle w:val="000000100000" w:firstRow="0" w:lastRow="0" w:firstColumn="0" w:lastColumn="0" w:oddVBand="0" w:evenVBand="0" w:oddHBand="1" w:evenHBand="0" w:firstRowFirstColumn="0" w:firstRowLastColumn="0" w:lastRowFirstColumn="0" w:lastRowLastColumn="0"/>
+          <w:trHeight w:val="341"/>
+          <w:jc w:val="center"/>
+        </w:trPr>
+        <w:tc>
+          <w:tcPr>
+            <w:cnfStyle w:val="001000000000" w:firstRow="0" w:lastRow="0" w:firstColumn="1" w:lastColumn="0" w:oddVBand="0" w:evenVBand="0" w:oddHBand="0" w:evenHBand="0" w:firstRowFirstColumn="0" w:firstRowLastColumn="0" w:lastRowFirstColumn="0" w:lastRowLastColumn="0"/>
+            <w:tcW w:w="1204" w:type="dxa"/>
+            <w:noWrap/>
+            <w:vAlign w:val="center"/>
+            <w:hideMark/>
+          </w:tcPr>
+          <w:p>
+            <w:pPr>
+              <w:jc w:val="center"/>
+              <w:rPr>
+                <w:rFonts w:hint="eastAsia"/>
+              </w:rPr>
+            </w:pPr>
+            <w:r>
+              <w:rPr>
+                <w:rFonts w:hint="eastAsia"/>
+              </w:rPr>
+              <w:t>6</w:t>
+            </w:r>
+          </w:p>
+        </w:tc>
+        <w:tc>
+          <w:tcPr>
+            <w:tcW w:w="1204" w:type="dxa"/>
+            <w:noWrap/>
+            <w:vAlign w:val="center"/>
+            <w:hideMark/>
+          </w:tcPr>
+          <w:p>
+            <w:pPr>
+              <w:jc w:val="center"/>
+              <w:cnfStyle w:val="000000100000" w:firstRow="0" w:lastRow="0" w:firstColumn="0" w:lastColumn="0" w:oddVBand="0" w:evenVBand="0" w:oddHBand="1" w:evenHBand="0" w:firstRowFirstColumn="0" w:firstRowLastColumn="0" w:lastRowFirstColumn="0" w:lastRowLastColumn="0"/>
+              <w:rPr>
+                <w:rFonts w:hint="eastAsia"/>
+              </w:rPr>
+            </w:pPr>
+            <w:r>
+              <w:rPr>
+                <w:rFonts w:hint="eastAsia"/>
+              </w:rPr>
+              <w:t>0.1674</w:t>
+            </w:r>
+          </w:p>
+        </w:tc>
+        <w:tc>
+          <w:tcPr>
+            <w:tcW w:w="1204" w:type="dxa"/>
+            <w:noWrap/>
+            <w:vAlign w:val="center"/>
+            <w:hideMark/>
+          </w:tcPr>
+          <w:p>
+            <w:pPr>
+              <w:jc w:val="center"/>
+              <w:cnfStyle w:val="000000100000" w:firstRow="0" w:lastRow="0" w:firstColumn="0" w:lastColumn="0" w:oddVBand="0" w:evenVBand="0" w:oddHBand="1" w:evenHBand="0" w:firstRowFirstColumn="0" w:firstRowLastColumn="0" w:lastRowFirstColumn="0" w:lastRowLastColumn="0"/>
+              <w:rPr>
+                <w:rFonts w:hint="eastAsia"/>
+              </w:rPr>
+            </w:pPr>
+            <w:r>
+              <w:rPr>
+                <w:rFonts w:hint="eastAsia"/>
+              </w:rPr>
+              <w:t>0.1686</w:t>
+            </w:r>
+          </w:p>
+        </w:tc>
+        <w:tc>
+          <w:tcPr>
+            <w:tcW w:w="1204" w:type="dxa"/>
+            <w:noWrap/>
+            <w:vAlign w:val="center"/>
+            <w:hideMark/>
+          </w:tcPr>
+          <w:p>
+            <w:pPr>
+              <w:jc w:val="center"/>
+              <w:cnfStyle w:val="000000100000" w:firstRow="0" w:lastRow="0" w:firstColumn="0" w:lastColumn="0" w:oddVBand="0" w:evenVBand="0" w:oddHBand="1" w:evenHBand="0" w:firstRowFirstColumn="0" w:firstRowLastColumn="0" w:lastRowFirstColumn="0" w:lastRowLastColumn="0"/>
+              <w:rPr>
+                <w:rFonts w:hint="eastAsia"/>
+              </w:rPr>
+            </w:pPr>
+            <w:r>
+              <w:rPr>
+                <w:rFonts w:hint="eastAsia"/>
+              </w:rPr>
+              <w:t>0.1667</w:t>
+            </w:r>
+          </w:p>
+        </w:tc>
+        <w:tc>
+          <w:tcPr>
+            <w:tcW w:w="1204" w:type="dxa"/>
+            <w:noWrap/>
+            <w:vAlign w:val="center"/>
+            <w:hideMark/>
+          </w:tcPr>
+          <w:p>
+            <w:pPr>
+              <w:jc w:val="center"/>
+              <w:cnfStyle w:val="000000100000" w:firstRow="0" w:lastRow="0" w:firstColumn="0" w:lastColumn="0" w:oddVBand="0" w:evenVBand="0" w:oddHBand="1" w:evenHBand="0" w:firstRowFirstColumn="0" w:firstRowLastColumn="0" w:lastRowFirstColumn="0" w:lastRowLastColumn="0"/>
+              <w:rPr>
+                <w:rFonts w:hint="eastAsia"/>
+              </w:rPr>
+            </w:pPr>
+            <w:r>
+              <w:rPr>
+                <w:rFonts w:hint="eastAsia"/>
+              </w:rPr>
+              <w:t>0.1663</w:t>
+            </w:r>
+          </w:p>
+        </w:tc>
+        <w:tc>
+          <w:tcPr>
+            <w:tcW w:w="1205" w:type="dxa"/>
+            <w:noWrap/>
+            <w:vAlign w:val="center"/>
+            <w:hideMark/>
+          </w:tcPr>
+          <w:p>
+            <w:pPr>
+              <w:jc w:val="center"/>
+              <w:cnfStyle w:val="000000100000" w:firstRow="0" w:lastRow="0" w:firstColumn="0" w:lastColumn="0" w:oddVBand="0" w:evenVBand="0" w:oddHBand="1" w:evenHBand="0" w:firstRowFirstColumn="0" w:firstRowLastColumn="0" w:lastRowFirstColumn="0" w:lastRowLastColumn="0"/>
+              <w:rPr>
+                <w:rFonts w:hint="eastAsia"/>
+              </w:rPr>
+            </w:pPr>
+            <w:r>
+              <w:rPr>
+                <w:rFonts w:hint="eastAsia"/>
+              </w:rPr>
+              <w:t>0.1652</w:t>
+            </w:r>
+          </w:p>
+        </w:tc>
+      </w:tr>
+      <w:tr>
+        <w:trPr>
+          <w:trHeight w:val="341"/>
+          <w:jc w:val="center"/>
+        </w:trPr>
+        <w:tc>
+          <w:tcPr>
+            <w:cnfStyle w:val="001000000000" w:firstRow="0" w:lastRow="0" w:firstColumn="1" w:lastColumn="0" w:oddVBand="0" w:evenVBand="0" w:oddHBand="0" w:evenHBand="0" w:firstRowFirstColumn="0" w:firstRowLastColumn="0" w:lastRowFirstColumn="0" w:lastRowLastColumn="0"/>
+            <w:tcW w:w="1204" w:type="dxa"/>
+            <w:noWrap/>
+            <w:vAlign w:val="center"/>
+            <w:hideMark/>
+          </w:tcPr>
+          <w:p>
+            <w:pPr>
+              <w:jc w:val="center"/>
+              <w:rPr>
+                <w:rFonts w:hint="eastAsia"/>
+              </w:rPr>
+            </w:pPr>
+            <w:r>
+              <w:rPr>
+                <w:rFonts w:hint="eastAsia"/>
+              </w:rPr>
+              <w:t>7</w:t>
+            </w:r>
+          </w:p>
+        </w:tc>
+        <w:tc>
+          <w:tcPr>
+            <w:tcW w:w="1204" w:type="dxa"/>
+            <w:noWrap/>
+            <w:vAlign w:val="center"/>
+            <w:hideMark/>
+          </w:tcPr>
+          <w:p>
+            <w:pPr>
+              <w:jc w:val="center"/>
+              <w:cnfStyle w:val="000000000000" w:firstRow="0" w:lastRow="0" w:firstColumn="0" w:lastColumn="0" w:oddVBand="0" w:evenVBand="0" w:oddHBand="0" w:evenHBand="0" w:firstRowFirstColumn="0" w:firstRowLastColumn="0" w:lastRowFirstColumn="0" w:lastRowLastColumn="0"/>
+              <w:rPr>
+                <w:rFonts w:hint="eastAsia"/>
+              </w:rPr>
+            </w:pPr>
+            <w:r>
+              <w:rPr>
+                <w:rFonts w:hint="eastAsia"/>
+              </w:rPr>
+              <w:t>0.1674</w:t>
+            </w:r>
+          </w:p>
+        </w:tc>
+        <w:tc>
+          <w:tcPr>
+            <w:tcW w:w="1204" w:type="dxa"/>
+            <w:noWrap/>
+            <w:vAlign w:val="center"/>
+            <w:hideMark/>
+          </w:tcPr>
+          <w:p>
+            <w:pPr>
+              <w:jc w:val="center"/>
+              <w:cnfStyle w:val="000000000000" w:firstRow="0" w:lastRow="0" w:firstColumn="0" w:lastColumn="0" w:oddVBand="0" w:evenVBand="0" w:oddHBand="0" w:evenHBand="0" w:firstRowFirstColumn="0" w:firstRowLastColumn="0" w:lastRowFirstColumn="0" w:lastRowLastColumn="0"/>
+              <w:rPr>
+                <w:rFonts w:hint="eastAsia"/>
+              </w:rPr>
+            </w:pPr>
+            <w:r>
+              <w:rPr>
+                <w:rFonts w:hint="eastAsia"/>
+              </w:rPr>
+              <w:t>0.1677</w:t>
+            </w:r>
+          </w:p>
+        </w:tc>
+        <w:tc>
+          <w:tcPr>
+            <w:tcW w:w="1204" w:type="dxa"/>
+            <w:noWrap/>
+            <w:vAlign w:val="center"/>
+            <w:hideMark/>
+          </w:tcPr>
+          <w:p>
+            <w:pPr>
+              <w:jc w:val="center"/>
+              <w:cnfStyle w:val="000000000000" w:firstRow="0" w:lastRow="0" w:firstColumn="0" w:lastColumn="0" w:oddVBand="0" w:evenVBand="0" w:oddHBand="0" w:evenHBand="0" w:firstRowFirstColumn="0" w:firstRowLastColumn="0" w:lastRowFirstColumn="0" w:lastRowLastColumn="0"/>
+              <w:rPr>
+                <w:rFonts w:hint="eastAsia"/>
+              </w:rPr>
+            </w:pPr>
+            <w:r>
+              <w:rPr>
+                <w:rFonts w:hint="eastAsia"/>
+              </w:rPr>
+              <w:t>0.1655</w:t>
+            </w:r>
+          </w:p>
+        </w:tc>
+        <w:tc>
+          <w:tcPr>
+            <w:tcW w:w="1204" w:type="dxa"/>
+            <w:noWrap/>
+            <w:vAlign w:val="center"/>
+            <w:hideMark/>
+          </w:tcPr>
+          <w:p>
+            <w:pPr>
+              <w:jc w:val="center"/>
+              <w:cnfStyle w:val="000000000000" w:firstRow="0" w:lastRow="0" w:firstColumn="0" w:lastColumn="0" w:oddVBand="0" w:evenVBand="0" w:oddHBand="0" w:evenHBand="0" w:firstRowFirstColumn="0" w:firstRowLastColumn="0" w:lastRowFirstColumn="0" w:lastRowLastColumn="0"/>
+              <w:rPr>
+                <w:rFonts w:hint="eastAsia"/>
+              </w:rPr>
+            </w:pPr>
+            <w:r>
+              <w:rPr>
+                <w:rFonts w:hint="eastAsia"/>
+              </w:rPr>
+              <w:t>0.1657</w:t>
+            </w:r>
+          </w:p>
+        </w:tc>
+        <w:tc>
+          <w:tcPr>
+            <w:tcW w:w="1205" w:type="dxa"/>
+            <w:noWrap/>
+            <w:vAlign w:val="center"/>
+            <w:hideMark/>
+          </w:tcPr>
+          <w:p>
+            <w:pPr>
+              <w:jc w:val="center"/>
+              <w:cnfStyle w:val="000000000000" w:firstRow="0" w:lastRow="0" w:firstColumn="0" w:lastColumn="0" w:oddVBand="0" w:evenVBand="0" w:oddHBand="0" w:evenHBand="0" w:firstRowFirstColumn="0" w:firstRowLastColumn="0" w:lastRowFirstColumn="0" w:lastRowLastColumn="0"/>
+              <w:rPr>
+                <w:rFonts w:hint="eastAsia"/>
+              </w:rPr>
+            </w:pPr>
+            <w:r>
+              <w:rPr>
+                <w:rFonts w:hint="eastAsia"/>
+              </w:rPr>
+              <w:t>0.1648</w:t>
+            </w:r>
+          </w:p>
+        </w:tc>
+      </w:tr>
+      <w:tr>
+        <w:trPr>
+          <w:cnfStyle w:val="000000100000" w:firstRow="0" w:lastRow="0" w:firstColumn="0" w:lastColumn="0" w:oddVBand="0" w:evenVBand="0" w:oddHBand="1" w:evenHBand="0" w:firstRowFirstColumn="0" w:firstRowLastColumn="0" w:lastRowFirstColumn="0" w:lastRowLastColumn="0"/>
+          <w:trHeight w:val="341"/>
+          <w:jc w:val="center"/>
+        </w:trPr>
+        <w:tc>
+          <w:tcPr>
+            <w:cnfStyle w:val="001000000000" w:firstRow="0" w:lastRow="0" w:firstColumn="1" w:lastColumn="0" w:oddVBand="0" w:evenVBand="0" w:oddHBand="0" w:evenHBand="0" w:firstRowFirstColumn="0" w:firstRowLastColumn="0" w:lastRowFirstColumn="0" w:lastRowLastColumn="0"/>
+            <w:tcW w:w="1204" w:type="dxa"/>
+            <w:noWrap/>
+            <w:vAlign w:val="center"/>
+            <w:hideMark/>
+          </w:tcPr>
+          <w:p>
+            <w:pPr>
+              <w:jc w:val="center"/>
+              <w:rPr>
+                <w:rFonts w:hint="eastAsia"/>
+              </w:rPr>
+            </w:pPr>
+            <w:r>
+              <w:rPr>
+                <w:rFonts w:hint="eastAsia"/>
+              </w:rPr>
+              <w:t>8</w:t>
+            </w:r>
+          </w:p>
+        </w:tc>
+        <w:tc>
+          <w:tcPr>
+            <w:tcW w:w="1204" w:type="dxa"/>
+            <w:noWrap/>
+            <w:vAlign w:val="center"/>
+            <w:hideMark/>
+          </w:tcPr>
+          <w:p>
+            <w:pPr>
+              <w:jc w:val="center"/>
+              <w:cnfStyle w:val="000000100000" w:firstRow="0" w:lastRow="0" w:firstColumn="0" w:lastColumn="0" w:oddVBand="0" w:evenVBand="0" w:oddHBand="1" w:evenHBand="0" w:firstRowFirstColumn="0" w:firstRowLastColumn="0" w:lastRowFirstColumn="0" w:lastRowLastColumn="0"/>
+              <w:rPr>
+                <w:rFonts w:hint="eastAsia"/>
+              </w:rPr>
+            </w:pPr>
+            <w:r>
+              <w:rPr>
+                <w:rFonts w:hint="eastAsia"/>
+              </w:rPr>
+              <w:t>0.1674</w:t>
+            </w:r>
+          </w:p>
+        </w:tc>
+        <w:tc>
+          <w:tcPr>
+            <w:tcW w:w="1204" w:type="dxa"/>
+            <w:noWrap/>
+            <w:vAlign w:val="center"/>
+            <w:hideMark/>
+          </w:tcPr>
+          <w:p>
+            <w:pPr>
+              <w:jc w:val="center"/>
+              <w:cnfStyle w:val="000000100000" w:firstRow="0" w:lastRow="0" w:firstColumn="0" w:lastColumn="0" w:oddVBand="0" w:evenVBand="0" w:oddHBand="1" w:evenHBand="0" w:firstRowFirstColumn="0" w:firstRowLastColumn="0" w:lastRowFirstColumn="0" w:lastRowLastColumn="0"/>
+              <w:rPr>
+                <w:rFonts w:hint="eastAsia"/>
+              </w:rPr>
+            </w:pPr>
+            <w:r>
+              <w:rPr>
+                <w:rFonts w:hint="eastAsia"/>
+              </w:rPr>
+              <w:t>0.1674</w:t>
+            </w:r>
+          </w:p>
+        </w:tc>
+        <w:tc>
+          <w:tcPr>
+            <w:tcW w:w="1204" w:type="dxa"/>
+            <w:noWrap/>
+            <w:vAlign w:val="center"/>
+            <w:hideMark/>
+          </w:tcPr>
+          <w:p>
+            <w:pPr>
+              <w:jc w:val="center"/>
+              <w:cnfStyle w:val="000000100000" w:firstRow="0" w:lastRow="0" w:firstColumn="0" w:lastColumn="0" w:oddVBand="0" w:evenVBand="0" w:oddHBand="1" w:evenHBand="0" w:firstRowFirstColumn="0" w:firstRowLastColumn="0" w:lastRowFirstColumn="0" w:lastRowLastColumn="0"/>
+              <w:rPr>
+                <w:rFonts w:hint="eastAsia"/>
+              </w:rPr>
+            </w:pPr>
+            <w:r>
+              <w:rPr>
+                <w:rFonts w:hint="eastAsia"/>
+              </w:rPr>
+              <w:t>0.1653</w:t>
+            </w:r>
+          </w:p>
+        </w:tc>
+        <w:tc>
+          <w:tcPr>
+            <w:tcW w:w="1204" w:type="dxa"/>
+            <w:noWrap/>
+            <w:vAlign w:val="center"/>
+            <w:hideMark/>
+          </w:tcPr>
+          <w:p>
+            <w:pPr>
+              <w:jc w:val="center"/>
+              <w:cnfStyle w:val="000000100000" w:firstRow="0" w:lastRow="0" w:firstColumn="0" w:lastColumn="0" w:oddVBand="0" w:evenVBand="0" w:oddHBand="1" w:evenHBand="0" w:firstRowFirstColumn="0" w:firstRowLastColumn="0" w:lastRowFirstColumn="0" w:lastRowLastColumn="0"/>
+              <w:rPr>
+                <w:rFonts w:hint="eastAsia"/>
+                <w:b/>
+                <w:bCs/>
+              </w:rPr>
+            </w:pPr>
+            <w:r>
+              <w:rPr>
+                <w:rFonts w:hint="eastAsia"/>
+                <w:b/>
+                <w:bCs/>
+              </w:rPr>
+              <w:t>0.1639</w:t>
+            </w:r>
+          </w:p>
+        </w:tc>
+        <w:tc>
+          <w:tcPr>
+            <w:tcW w:w="1205" w:type="dxa"/>
+            <w:noWrap/>
+            <w:vAlign w:val="center"/>
+            <w:hideMark/>
+          </w:tcPr>
+          <w:p>
+            <w:pPr>
+              <w:jc w:val="center"/>
+              <w:cnfStyle w:val="000000100000" w:firstRow="0" w:lastRow="0" w:firstColumn="0" w:lastColumn="0" w:oddVBand="0" w:evenVBand="0" w:oddHBand="1" w:evenHBand="0" w:firstRowFirstColumn="0" w:firstRowLastColumn="0" w:lastRowFirstColumn="0" w:lastRowLastColumn="0"/>
+              <w:rPr>
+                <w:rFonts w:hint="eastAsia"/>
+                <w:b/>
+                <w:bCs/>
+              </w:rPr>
+            </w:pPr>
+          </w:p>
+        </w:tc>
+      </w:tr>
+      <w:tr>
+        <w:trPr>
+          <w:trHeight w:val="341"/>
+          <w:jc w:val="center"/>
+        </w:trPr>
+        <w:tc>
+          <w:tcPr>
+            <w:cnfStyle w:val="001000000000" w:firstRow="0" w:lastRow="0" w:firstColumn="1" w:lastColumn="0" w:oddVBand="0" w:evenVBand="0" w:oddHBand="0" w:evenHBand="0" w:firstRowFirstColumn="0" w:firstRowLastColumn="0" w:lastRowFirstColumn="0" w:lastRowLastColumn="0"/>
+            <w:tcW w:w="1204" w:type="dxa"/>
+            <w:noWrap/>
+            <w:vAlign w:val="center"/>
+            <w:hideMark/>
+          </w:tcPr>
+          <w:p>
+            <w:pPr>
+              <w:jc w:val="center"/>
+            </w:pPr>
+            <w:r>
+              <w:rPr>
+                <w:rFonts w:hint="eastAsia"/>
+              </w:rPr>
+              <w:t>9</w:t>
+            </w:r>
+          </w:p>
+        </w:tc>
+        <w:tc>
+          <w:tcPr>
+            <w:tcW w:w="1204" w:type="dxa"/>
+            <w:noWrap/>
+            <w:vAlign w:val="center"/>
+            <w:hideMark/>
+          </w:tcPr>
+          <w:p>
+            <w:pPr>
+              <w:jc w:val="center"/>
+              <w:cnfStyle w:val="000000000000" w:firstRow="0" w:lastRow="0" w:firstColumn="0" w:lastColumn="0" w:oddVBand="0" w:evenVBand="0" w:oddHBand="0" w:evenHBand="0" w:firstRowFirstColumn="0" w:firstRowLastColumn="0" w:lastRowFirstColumn="0" w:lastRowLastColumn="0"/>
+              <w:rPr>
+                <w:rFonts w:hint="eastAsia"/>
+              </w:rPr>
+            </w:pPr>
+            <w:r>
+              <w:rPr>
+                <w:rFonts w:hint="eastAsia"/>
+              </w:rPr>
+              <w:t>0.1674</w:t>
+            </w:r>
+          </w:p>
+        </w:tc>
+        <w:tc>
+          <w:tcPr>
+            <w:tcW w:w="1204" w:type="dxa"/>
+            <w:noWrap/>
+            <w:vAlign w:val="center"/>
+            <w:hideMark/>
+          </w:tcPr>
+          <w:p>
+            <w:pPr>
+              <w:jc w:val="center"/>
+              <w:cnfStyle w:val="000000000000" w:firstRow="0" w:lastRow="0" w:firstColumn="0" w:lastColumn="0" w:oddVBand="0" w:evenVBand="0" w:oddHBand="0" w:evenHBand="0" w:firstRowFirstColumn="0" w:firstRowLastColumn="0" w:lastRowFirstColumn="0" w:lastRowLastColumn="0"/>
+              <w:rPr>
+                <w:rFonts w:hint="eastAsia"/>
+              </w:rPr>
+            </w:pPr>
+            <w:r>
+              <w:rPr>
+                <w:rFonts w:hint="eastAsia"/>
+              </w:rPr>
+              <w:t>0.1667</w:t>
+            </w:r>
+          </w:p>
+        </w:tc>
+        <w:tc>
+          <w:tcPr>
+            <w:tcW w:w="1204" w:type="dxa"/>
+            <w:noWrap/>
+            <w:vAlign w:val="center"/>
+            <w:hideMark/>
+          </w:tcPr>
+          <w:p>
+            <w:pPr>
+              <w:jc w:val="center"/>
+              <w:cnfStyle w:val="000000000000" w:firstRow="0" w:lastRow="0" w:firstColumn="0" w:lastColumn="0" w:oddVBand="0" w:evenVBand="0" w:oddHBand="0" w:evenHBand="0" w:firstRowFirstColumn="0" w:firstRowLastColumn="0" w:lastRowFirstColumn="0" w:lastRowLastColumn="0"/>
+              <w:rPr>
+                <w:rFonts w:hint="eastAsia"/>
+              </w:rPr>
+            </w:pPr>
+            <w:r>
+              <w:rPr>
+                <w:rFonts w:hint="eastAsia"/>
+              </w:rPr>
+              <w:t>0.1648</w:t>
+            </w:r>
+          </w:p>
+        </w:tc>
+        <w:tc>
+          <w:tcPr>
+            <w:tcW w:w="1204" w:type="dxa"/>
+            <w:noWrap/>
+            <w:vAlign w:val="center"/>
+            <w:hideMark/>
+          </w:tcPr>
+          <w:p>
+            <w:pPr>
+              <w:jc w:val="center"/>
+              <w:cnfStyle w:val="000000000000" w:firstRow="0" w:lastRow="0" w:firstColumn="0" w:lastColumn="0" w:oddVBand="0" w:evenVBand="0" w:oddHBand="0" w:evenHBand="0" w:firstRowFirstColumn="0" w:firstRowLastColumn="0" w:lastRowFirstColumn="0" w:lastRowLastColumn="0"/>
+              <w:rPr>
+                <w:rFonts w:hint="eastAsia"/>
+              </w:rPr>
+            </w:pPr>
+            <w:r>
+              <w:rPr>
+                <w:rFonts w:hint="eastAsia"/>
+              </w:rPr>
+              <w:t>0.1647</w:t>
+            </w:r>
+          </w:p>
+        </w:tc>
+        <w:tc>
+          <w:tcPr>
+            <w:tcW w:w="1205" w:type="dxa"/>
+            <w:noWrap/>
+            <w:vAlign w:val="center"/>
+            <w:hideMark/>
+          </w:tcPr>
+          <w:p>
+            <w:pPr>
+              <w:jc w:val="center"/>
+              <w:cnfStyle w:val="000000000000" w:firstRow="0" w:lastRow="0" w:firstColumn="0" w:lastColumn="0" w:oddVBand="0" w:evenVBand="0" w:oddHBand="0" w:evenHBand="0" w:firstRowFirstColumn="0" w:firstRowLastColumn="0" w:lastRowFirstColumn="0" w:lastRowLastColumn="0"/>
+              <w:rPr>
+                <w:rFonts w:hint="eastAsia"/>
+              </w:rPr>
+            </w:pPr>
+            <w:r>
+              <w:rPr>
+                <w:rFonts w:hint="eastAsia"/>
+              </w:rPr>
+              <w:t>0.1646</w:t>
+            </w:r>
+          </w:p>
+        </w:tc>
+      </w:tr>
+      <w:tr>
+        <w:trPr>
+          <w:cnfStyle w:val="000000100000" w:firstRow="0" w:lastRow="0" w:firstColumn="0" w:lastColumn="0" w:oddVBand="0" w:evenVBand="0" w:oddHBand="1" w:evenHBand="0" w:firstRowFirstColumn="0" w:firstRowLastColumn="0" w:lastRowFirstColumn="0" w:lastRowLastColumn="0"/>
+          <w:trHeight w:val="341"/>
+          <w:jc w:val="center"/>
+        </w:trPr>
+        <w:tc>
+          <w:tcPr>
+            <w:cnfStyle w:val="001000000000" w:firstRow="0" w:lastRow="0" w:firstColumn="1" w:lastColumn="0" w:oddVBand="0" w:evenVBand="0" w:oddHBand="0" w:evenHBand="0" w:firstRowFirstColumn="0" w:firstRowLastColumn="0" w:lastRowFirstColumn="0" w:lastRowLastColumn="0"/>
+            <w:tcW w:w="1204" w:type="dxa"/>
+            <w:noWrap/>
+            <w:vAlign w:val="center"/>
+            <w:hideMark/>
+          </w:tcPr>
+          <w:p>
+            <w:pPr>
+              <w:jc w:val="center"/>
+              <w:rPr>
+                <w:rFonts w:hint="eastAsia"/>
+              </w:rPr>
+            </w:pPr>
+            <w:r>
+              <w:rPr>
+                <w:rFonts w:hint="eastAsia"/>
+              </w:rPr>
+              <w:t>10</w:t>
+            </w:r>
+          </w:p>
+        </w:tc>
+        <w:tc>
+          <w:tcPr>
+            <w:tcW w:w="1204" w:type="dxa"/>
+            <w:noWrap/>
+            <w:vAlign w:val="center"/>
+            <w:hideMark/>
+          </w:tcPr>
+          <w:p>
+            <w:pPr>
+              <w:jc w:val="center"/>
+              <w:cnfStyle w:val="000000100000" w:firstRow="0" w:lastRow="0" w:firstColumn="0" w:lastColumn="0" w:oddVBand="0" w:evenVBand="0" w:oddHBand="1" w:evenHBand="0" w:firstRowFirstColumn="0" w:firstRowLastColumn="0" w:lastRowFirstColumn="0" w:lastRowLastColumn="0"/>
+              <w:rPr>
+                <w:rFonts w:hint="eastAsia"/>
+              </w:rPr>
+            </w:pPr>
+            <w:r>
+              <w:rPr>
+                <w:rFonts w:hint="eastAsia"/>
+              </w:rPr>
+              <w:t>0.1674</w:t>
+            </w:r>
+          </w:p>
+        </w:tc>
+        <w:tc>
+          <w:tcPr>
+            <w:tcW w:w="1204" w:type="dxa"/>
+            <w:noWrap/>
+            <w:vAlign w:val="center"/>
+            <w:hideMark/>
+          </w:tcPr>
+          <w:p>
+            <w:pPr>
+              <w:jc w:val="center"/>
+              <w:cnfStyle w:val="000000100000" w:firstRow="0" w:lastRow="0" w:firstColumn="0" w:lastColumn="0" w:oddVBand="0" w:evenVBand="0" w:oddHBand="1" w:evenHBand="0" w:firstRowFirstColumn="0" w:firstRowLastColumn="0" w:lastRowFirstColumn="0" w:lastRowLastColumn="0"/>
+              <w:rPr>
+                <w:rFonts w:hint="eastAsia"/>
+                <w:b/>
+                <w:bCs/>
+              </w:rPr>
+            </w:pPr>
+            <w:r>
+              <w:rPr>
+                <w:rFonts w:hint="eastAsia"/>
+                <w:b/>
+                <w:bCs/>
+              </w:rPr>
+              <w:t>0.1652</w:t>
+            </w:r>
+          </w:p>
+        </w:tc>
+        <w:tc>
+          <w:tcPr>
+            <w:tcW w:w="1204" w:type="dxa"/>
+            <w:noWrap/>
+            <w:vAlign w:val="center"/>
+            <w:hideMark/>
+          </w:tcPr>
+          <w:p>
+            <w:pPr>
+              <w:jc w:val="center"/>
+              <w:cnfStyle w:val="000000100000" w:firstRow="0" w:lastRow="0" w:firstColumn="0" w:lastColumn="0" w:oddVBand="0" w:evenVBand="0" w:oddHBand="1" w:evenHBand="0" w:firstRowFirstColumn="0" w:firstRowLastColumn="0" w:lastRowFirstColumn="0" w:lastRowLastColumn="0"/>
+              <w:rPr>
+                <w:rFonts w:hint="eastAsia"/>
+                <w:b/>
+                <w:bCs/>
+              </w:rPr>
+            </w:pPr>
+          </w:p>
+        </w:tc>
+        <w:tc>
+          <w:tcPr>
+            <w:tcW w:w="1204" w:type="dxa"/>
+            <w:noWrap/>
+            <w:vAlign w:val="center"/>
+            <w:hideMark/>
+          </w:tcPr>
+          <w:p>
+            <w:pPr>
+              <w:jc w:val="center"/>
+              <w:cnfStyle w:val="000000100000" w:firstRow="0" w:lastRow="0" w:firstColumn="0" w:lastColumn="0" w:oddVBand="0" w:evenVBand="0" w:oddHBand="1" w:evenHBand="0" w:firstRowFirstColumn="0" w:firstRowLastColumn="0" w:lastRowFirstColumn="0" w:lastRowLastColumn="0"/>
+            </w:pPr>
+          </w:p>
+        </w:tc>
+        <w:tc>
+          <w:tcPr>
+            <w:tcW w:w="1205" w:type="dxa"/>
+            <w:noWrap/>
+            <w:vAlign w:val="center"/>
+            <w:hideMark/>
+          </w:tcPr>
+          <w:p>
+            <w:pPr>
+              <w:jc w:val="center"/>
+              <w:cnfStyle w:val="000000100000" w:firstRow="0" w:lastRow="0" w:firstColumn="0" w:lastColumn="0" w:oddVBand="0" w:evenVBand="0" w:oddHBand="1" w:evenHBand="0" w:firstRowFirstColumn="0" w:firstRowLastColumn="0" w:lastRowFirstColumn="0" w:lastRowLastColumn="0"/>
+            </w:pPr>
+          </w:p>
+        </w:tc>
+      </w:tr>
+      <w:tr>
+        <w:trPr>
+          <w:trHeight w:val="341"/>
+          <w:jc w:val="center"/>
+        </w:trPr>
+        <w:tc>
+          <w:tcPr>
+            <w:cnfStyle w:val="001000000000" w:firstRow="0" w:lastRow="0" w:firstColumn="1" w:lastColumn="0" w:oddVBand="0" w:evenVBand="0" w:oddHBand="0" w:evenHBand="0" w:firstRowFirstColumn="0" w:firstRowLastColumn="0" w:lastRowFirstColumn="0" w:lastRowLastColumn="0"/>
+            <w:tcW w:w="1204" w:type="dxa"/>
+            <w:noWrap/>
+            <w:vAlign w:val="center"/>
+            <w:hideMark/>
+          </w:tcPr>
+          <w:p>
+            <w:pPr>
+              <w:jc w:val="center"/>
+            </w:pPr>
+            <w:r>
+              <w:rPr>
+                <w:rFonts w:hint="eastAsia"/>
+              </w:rPr>
+              <w:t>11</w:t>
+            </w:r>
+          </w:p>
+        </w:tc>
+        <w:tc>
+          <w:tcPr>
+            <w:tcW w:w="1204" w:type="dxa"/>
+            <w:noWrap/>
+            <w:vAlign w:val="center"/>
+            <w:hideMark/>
+          </w:tcPr>
+          <w:p>
+            <w:pPr>
+              <w:jc w:val="center"/>
+              <w:cnfStyle w:val="000000000000" w:firstRow="0" w:lastRow="0" w:firstColumn="0" w:lastColumn="0" w:oddVBand="0" w:evenVBand="0" w:oddHBand="0" w:evenHBand="0" w:firstRowFirstColumn="0" w:firstRowLastColumn="0" w:lastRowFirstColumn="0" w:lastRowLastColumn="0"/>
+              <w:rPr>
+                <w:rFonts w:hint="eastAsia"/>
+              </w:rPr>
+            </w:pPr>
+            <w:r>
+              <w:rPr>
+                <w:rFonts w:hint="eastAsia"/>
+              </w:rPr>
+              <w:t>0.1674</w:t>
+            </w:r>
+          </w:p>
+        </w:tc>
+        <w:tc>
+          <w:tcPr>
+            <w:tcW w:w="1204" w:type="dxa"/>
+            <w:noWrap/>
+            <w:vAlign w:val="center"/>
+            <w:hideMark/>
+          </w:tcPr>
+          <w:p>
+            <w:pPr>
+              <w:jc w:val="center"/>
+              <w:cnfStyle w:val="000000000000" w:firstRow="0" w:lastRow="0" w:firstColumn="0" w:lastColumn="0" w:oddVBand="0" w:evenVBand="0" w:oddHBand="0" w:evenHBand="0" w:firstRowFirstColumn="0" w:firstRowLastColumn="0" w:lastRowFirstColumn="0" w:lastRowLastColumn="0"/>
+              <w:rPr>
+                <w:rFonts w:hint="eastAsia"/>
+              </w:rPr>
+            </w:pPr>
+            <w:r>
+              <w:rPr>
+                <w:rFonts w:hint="eastAsia"/>
+              </w:rPr>
+              <w:t>0.1684</w:t>
+            </w:r>
+          </w:p>
+        </w:tc>
+        <w:tc>
+          <w:tcPr>
+            <w:tcW w:w="1204" w:type="dxa"/>
+            <w:noWrap/>
+            <w:vAlign w:val="center"/>
+            <w:hideMark/>
+          </w:tcPr>
+          <w:p>
+            <w:pPr>
+              <w:jc w:val="center"/>
+              <w:cnfStyle w:val="000000000000" w:firstRow="0" w:lastRow="0" w:firstColumn="0" w:lastColumn="0" w:oddVBand="0" w:evenVBand="0" w:oddHBand="0" w:evenHBand="0" w:firstRowFirstColumn="0" w:firstRowLastColumn="0" w:lastRowFirstColumn="0" w:lastRowLastColumn="0"/>
+              <w:rPr>
+                <w:rFonts w:hint="eastAsia"/>
+              </w:rPr>
+            </w:pPr>
+            <w:r>
+              <w:rPr>
+                <w:rFonts w:hint="eastAsia"/>
+              </w:rPr>
+              <w:t>0.1665</w:t>
+            </w:r>
+          </w:p>
+        </w:tc>
+        <w:tc>
+          <w:tcPr>
+            <w:tcW w:w="1204" w:type="dxa"/>
+            <w:noWrap/>
+            <w:vAlign w:val="center"/>
+            <w:hideMark/>
+          </w:tcPr>
+          <w:p>
+            <w:pPr>
+              <w:jc w:val="center"/>
+              <w:cnfStyle w:val="000000000000" w:firstRow="0" w:lastRow="0" w:firstColumn="0" w:lastColumn="0" w:oddVBand="0" w:evenVBand="0" w:oddHBand="0" w:evenHBand="0" w:firstRowFirstColumn="0" w:firstRowLastColumn="0" w:lastRowFirstColumn="0" w:lastRowLastColumn="0"/>
+              <w:rPr>
+                <w:rFonts w:hint="eastAsia"/>
+              </w:rPr>
+            </w:pPr>
+            <w:r>
+              <w:rPr>
+                <w:rFonts w:hint="eastAsia"/>
+              </w:rPr>
+              <w:t>0.1654</w:t>
+            </w:r>
+          </w:p>
+        </w:tc>
+        <w:tc>
+          <w:tcPr>
+            <w:tcW w:w="1205" w:type="dxa"/>
+            <w:noWrap/>
+            <w:vAlign w:val="center"/>
+            <w:hideMark/>
+          </w:tcPr>
+          <w:p>
+            <w:pPr>
+              <w:jc w:val="center"/>
+              <w:cnfStyle w:val="000000000000" w:firstRow="0" w:lastRow="0" w:firstColumn="0" w:lastColumn="0" w:oddVBand="0" w:evenVBand="0" w:oddHBand="0" w:evenHBand="0" w:firstRowFirstColumn="0" w:firstRowLastColumn="0" w:lastRowFirstColumn="0" w:lastRowLastColumn="0"/>
+              <w:rPr>
+                <w:rFonts w:hint="eastAsia"/>
+              </w:rPr>
+            </w:pPr>
+            <w:r>
+              <w:rPr>
+                <w:rFonts w:hint="eastAsia"/>
+              </w:rPr>
+              <w:t>0.165</w:t>
+            </w:r>
+          </w:p>
+        </w:tc>
+      </w:tr>
+      <w:tr>
+        <w:trPr>
+          <w:cnfStyle w:val="000000100000" w:firstRow="0" w:lastRow="0" w:firstColumn="0" w:lastColumn="0" w:oddVBand="0" w:evenVBand="0" w:oddHBand="1" w:evenHBand="0" w:firstRowFirstColumn="0" w:firstRowLastColumn="0" w:lastRowFirstColumn="0" w:lastRowLastColumn="0"/>
+          <w:trHeight w:val="341"/>
+          <w:jc w:val="center"/>
+        </w:trPr>
+        <w:tc>
+          <w:tcPr>
+            <w:cnfStyle w:val="001000000000" w:firstRow="0" w:lastRow="0" w:firstColumn="1" w:lastColumn="0" w:oddVBand="0" w:evenVBand="0" w:oddHBand="0" w:evenHBand="0" w:firstRowFirstColumn="0" w:firstRowLastColumn="0" w:lastRowFirstColumn="0" w:lastRowLastColumn="0"/>
+            <w:tcW w:w="1204" w:type="dxa"/>
+            <w:noWrap/>
+            <w:vAlign w:val="center"/>
+            <w:hideMark/>
+          </w:tcPr>
+          <w:p>
+            <w:pPr>
+              <w:jc w:val="center"/>
+              <w:rPr>
+                <w:rFonts w:hint="eastAsia"/>
+              </w:rPr>
+            </w:pPr>
+            <w:r>
+              <w:rPr>
+                <w:rFonts w:hint="eastAsia"/>
+              </w:rPr>
+              <w:t>12</w:t>
+            </w:r>
+          </w:p>
+        </w:tc>
+        <w:tc>
+          <w:tcPr>
+            <w:tcW w:w="1204" w:type="dxa"/>
+            <w:noWrap/>
+            <w:vAlign w:val="center"/>
+            <w:hideMark/>
+          </w:tcPr>
+          <w:p>
+            <w:pPr>
+              <w:jc w:val="center"/>
+              <w:cnfStyle w:val="000000100000" w:firstRow="0" w:lastRow="0" w:firstColumn="0" w:lastColumn="0" w:oddVBand="0" w:evenVBand="0" w:oddHBand="1" w:evenHBand="0" w:firstRowFirstColumn="0" w:firstRowLastColumn="0" w:lastRowFirstColumn="0" w:lastRowLastColumn="0"/>
+              <w:rPr>
+                <w:rFonts w:hint="eastAsia"/>
+              </w:rPr>
+            </w:pPr>
+            <w:r>
+              <w:rPr>
+                <w:rFonts w:hint="eastAsia"/>
+              </w:rPr>
+              <w:t>0.1674</w:t>
+            </w:r>
+          </w:p>
+        </w:tc>
+        <w:tc>
+          <w:tcPr>
+            <w:tcW w:w="1204" w:type="dxa"/>
+            <w:noWrap/>
+            <w:vAlign w:val="center"/>
+            <w:hideMark/>
+          </w:tcPr>
+          <w:p>
+            <w:pPr>
+              <w:jc w:val="center"/>
+              <w:cnfStyle w:val="000000100000" w:firstRow="0" w:lastRow="0" w:firstColumn="0" w:lastColumn="0" w:oddVBand="0" w:evenVBand="0" w:oddHBand="1" w:evenHBand="0" w:firstRowFirstColumn="0" w:firstRowLastColumn="0" w:lastRowFirstColumn="0" w:lastRowLastColumn="0"/>
+              <w:rPr>
+                <w:rFonts w:hint="eastAsia"/>
+              </w:rPr>
+            </w:pPr>
+            <w:r>
+              <w:rPr>
+                <w:rFonts w:hint="eastAsia"/>
+              </w:rPr>
+              <w:t>0.1686</w:t>
+            </w:r>
+          </w:p>
+        </w:tc>
+        <w:tc>
+          <w:tcPr>
+            <w:tcW w:w="1204" w:type="dxa"/>
+            <w:noWrap/>
+            <w:vAlign w:val="center"/>
+            <w:hideMark/>
+          </w:tcPr>
+          <w:p>
+            <w:pPr>
+              <w:jc w:val="center"/>
+              <w:cnfStyle w:val="000000100000" w:firstRow="0" w:lastRow="0" w:firstColumn="0" w:lastColumn="0" w:oddVBand="0" w:evenVBand="0" w:oddHBand="1" w:evenHBand="0" w:firstRowFirstColumn="0" w:firstRowLastColumn="0" w:lastRowFirstColumn="0" w:lastRowLastColumn="0"/>
+              <w:rPr>
+                <w:rFonts w:hint="eastAsia"/>
+              </w:rPr>
+            </w:pPr>
+            <w:r>
+              <w:rPr>
+                <w:rFonts w:hint="eastAsia"/>
+              </w:rPr>
+              <w:t>0.1672</w:t>
+            </w:r>
+          </w:p>
+        </w:tc>
+        <w:tc>
+          <w:tcPr>
+            <w:tcW w:w="1204" w:type="dxa"/>
+            <w:noWrap/>
+            <w:vAlign w:val="center"/>
+            <w:hideMark/>
+          </w:tcPr>
+          <w:p>
+            <w:pPr>
+              <w:jc w:val="center"/>
+              <w:cnfStyle w:val="000000100000" w:firstRow="0" w:lastRow="0" w:firstColumn="0" w:lastColumn="0" w:oddVBand="0" w:evenVBand="0" w:oddHBand="1" w:evenHBand="0" w:firstRowFirstColumn="0" w:firstRowLastColumn="0" w:lastRowFirstColumn="0" w:lastRowLastColumn="0"/>
+              <w:rPr>
+                <w:rFonts w:hint="eastAsia"/>
+              </w:rPr>
+            </w:pPr>
+            <w:r>
+              <w:rPr>
+                <w:rFonts w:hint="eastAsia"/>
+              </w:rPr>
+              <w:t>0.1658</w:t>
+            </w:r>
+          </w:p>
+        </w:tc>
+        <w:tc>
+          <w:tcPr>
+            <w:tcW w:w="1205" w:type="dxa"/>
+            <w:noWrap/>
+            <w:vAlign w:val="center"/>
+            <w:hideMark/>
+          </w:tcPr>
+          <w:p>
+            <w:pPr>
+              <w:jc w:val="center"/>
+              <w:cnfStyle w:val="000000100000" w:firstRow="0" w:lastRow="0" w:firstColumn="0" w:lastColumn="0" w:oddVBand="0" w:evenVBand="0" w:oddHBand="1" w:evenHBand="0" w:firstRowFirstColumn="0" w:firstRowLastColumn="0" w:lastRowFirstColumn="0" w:lastRowLastColumn="0"/>
+              <w:rPr>
+                <w:rFonts w:hint="eastAsia"/>
+              </w:rPr>
+            </w:pPr>
+            <w:r>
+              <w:rPr>
+                <w:rFonts w:hint="eastAsia"/>
+              </w:rPr>
+              <w:t>0.165</w:t>
+            </w:r>
+          </w:p>
+        </w:tc>
+      </w:tr>
+      <w:tr>
+        <w:trPr>
+          <w:trHeight w:val="341"/>
+          <w:jc w:val="center"/>
+        </w:trPr>
+        <w:tc>
+          <w:tcPr>
+            <w:cnfStyle w:val="001000000000" w:firstRow="0" w:lastRow="0" w:firstColumn="1" w:lastColumn="0" w:oddVBand="0" w:evenVBand="0" w:oddHBand="0" w:evenHBand="0" w:firstRowFirstColumn="0" w:firstRowLastColumn="0" w:lastRowFirstColumn="0" w:lastRowLastColumn="0"/>
+            <w:tcW w:w="1204" w:type="dxa"/>
+            <w:noWrap/>
+            <w:vAlign w:val="center"/>
+            <w:hideMark/>
+          </w:tcPr>
+          <w:p>
+            <w:pPr>
+              <w:jc w:val="center"/>
+              <w:rPr>
+                <w:rFonts w:hint="eastAsia"/>
+              </w:rPr>
+            </w:pPr>
+            <w:r>
+              <w:rPr>
+                <w:rFonts w:hint="eastAsia"/>
+              </w:rPr>
+              <w:t>13</w:t>
+            </w:r>
+          </w:p>
+        </w:tc>
+        <w:tc>
+          <w:tcPr>
+            <w:tcW w:w="1204" w:type="dxa"/>
+            <w:noWrap/>
+            <w:vAlign w:val="center"/>
+            <w:hideMark/>
+          </w:tcPr>
+          <w:p>
+            <w:pPr>
+              <w:jc w:val="center"/>
+              <w:cnfStyle w:val="000000000000" w:firstRow="0" w:lastRow="0" w:firstColumn="0" w:lastColumn="0" w:oddVBand="0" w:evenVBand="0" w:oddHBand="0" w:evenHBand="0" w:firstRowFirstColumn="0" w:firstRowLastColumn="0" w:lastRowFirstColumn="0" w:lastRowLastColumn="0"/>
+              <w:rPr>
+                <w:rFonts w:hint="eastAsia"/>
+              </w:rPr>
+            </w:pPr>
+            <w:r>
+              <w:rPr>
+                <w:rFonts w:hint="eastAsia"/>
+              </w:rPr>
+              <w:t>0.1674</w:t>
+            </w:r>
+          </w:p>
+        </w:tc>
+        <w:tc>
+          <w:tcPr>
+            <w:tcW w:w="1204" w:type="dxa"/>
+            <w:noWrap/>
+            <w:vAlign w:val="center"/>
+            <w:hideMark/>
+          </w:tcPr>
+          <w:p>
+            <w:pPr>
+              <w:jc w:val="center"/>
+              <w:cnfStyle w:val="000000000000" w:firstRow="0" w:lastRow="0" w:firstColumn="0" w:lastColumn="0" w:oddVBand="0" w:evenVBand="0" w:oddHBand="0" w:evenHBand="0" w:firstRowFirstColumn="0" w:firstRowLastColumn="0" w:lastRowFirstColumn="0" w:lastRowLastColumn="0"/>
+              <w:rPr>
+                <w:rFonts w:hint="eastAsia"/>
+              </w:rPr>
+            </w:pPr>
+            <w:r>
+              <w:rPr>
+                <w:rFonts w:hint="eastAsia"/>
+              </w:rPr>
+              <w:t>0.1687</w:t>
+            </w:r>
+          </w:p>
+        </w:tc>
+        <w:tc>
+          <w:tcPr>
+            <w:tcW w:w="1204" w:type="dxa"/>
+            <w:noWrap/>
+            <w:vAlign w:val="center"/>
+            <w:hideMark/>
+          </w:tcPr>
+          <w:p>
+            <w:pPr>
+              <w:jc w:val="center"/>
+              <w:cnfStyle w:val="000000000000" w:firstRow="0" w:lastRow="0" w:firstColumn="0" w:lastColumn="0" w:oddVBand="0" w:evenVBand="0" w:oddHBand="0" w:evenHBand="0" w:firstRowFirstColumn="0" w:firstRowLastColumn="0" w:lastRowFirstColumn="0" w:lastRowLastColumn="0"/>
+              <w:rPr>
+                <w:rFonts w:hint="eastAsia"/>
+              </w:rPr>
+            </w:pPr>
+            <w:r>
+              <w:rPr>
+                <w:rFonts w:hint="eastAsia"/>
+              </w:rPr>
+              <w:t>0.1654</w:t>
+            </w:r>
+          </w:p>
+        </w:tc>
+        <w:tc>
+          <w:tcPr>
+            <w:tcW w:w="1204" w:type="dxa"/>
+            <w:noWrap/>
+            <w:vAlign w:val="center"/>
+            <w:hideMark/>
+          </w:tcPr>
+          <w:p>
+            <w:pPr>
+              <w:jc w:val="center"/>
+              <w:cnfStyle w:val="000000000000" w:firstRow="0" w:lastRow="0" w:firstColumn="0" w:lastColumn="0" w:oddVBand="0" w:evenVBand="0" w:oddHBand="0" w:evenHBand="0" w:firstRowFirstColumn="0" w:firstRowLastColumn="0" w:lastRowFirstColumn="0" w:lastRowLastColumn="0"/>
+              <w:rPr>
+                <w:rFonts w:hint="eastAsia"/>
+              </w:rPr>
+            </w:pPr>
+            <w:r>
+              <w:rPr>
+                <w:rFonts w:hint="eastAsia"/>
+              </w:rPr>
+              <w:t>0.1639</w:t>
+            </w:r>
+          </w:p>
+        </w:tc>
+        <w:tc>
+          <w:tcPr>
+            <w:tcW w:w="1205" w:type="dxa"/>
+            <w:noWrap/>
+            <w:vAlign w:val="center"/>
+            <w:hideMark/>
+          </w:tcPr>
+          <w:p>
+            <w:pPr>
+              <w:jc w:val="center"/>
+              <w:cnfStyle w:val="000000000000" w:firstRow="0" w:lastRow="0" w:firstColumn="0" w:lastColumn="0" w:oddVBand="0" w:evenVBand="0" w:oddHBand="0" w:evenHBand="0" w:firstRowFirstColumn="0" w:firstRowLastColumn="0" w:lastRowFirstColumn="0" w:lastRowLastColumn="0"/>
+              <w:rPr>
+                <w:rFonts w:hint="eastAsia"/>
+              </w:rPr>
+            </w:pPr>
+            <w:r>
+              <w:rPr>
+                <w:rFonts w:hint="eastAsia"/>
+              </w:rPr>
+              <w:t>0.1642</w:t>
+            </w:r>
+          </w:p>
+        </w:tc>
+      </w:tr>
+      <w:tr>
+        <w:trPr>
+          <w:cnfStyle w:val="000000100000" w:firstRow="0" w:lastRow="0" w:firstColumn="0" w:lastColumn="0" w:oddVBand="0" w:evenVBand="0" w:oddHBand="1" w:evenHBand="0" w:firstRowFirstColumn="0" w:firstRowLastColumn="0" w:lastRowFirstColumn="0" w:lastRowLastColumn="0"/>
+          <w:trHeight w:val="341"/>
+          <w:jc w:val="center"/>
+        </w:trPr>
+        <w:tc>
+          <w:tcPr>
+            <w:cnfStyle w:val="001000000000" w:firstRow="0" w:lastRow="0" w:firstColumn="1" w:lastColumn="0" w:oddVBand="0" w:evenVBand="0" w:oddHBand="0" w:evenHBand="0" w:firstRowFirstColumn="0" w:firstRowLastColumn="0" w:lastRowFirstColumn="0" w:lastRowLastColumn="0"/>
+            <w:tcW w:w="1204" w:type="dxa"/>
+            <w:noWrap/>
+            <w:vAlign w:val="center"/>
+            <w:hideMark/>
+          </w:tcPr>
+          <w:p>
+            <w:pPr>
+              <w:jc w:val="center"/>
+              <w:rPr>
+                <w:rFonts w:hint="eastAsia"/>
+              </w:rPr>
+            </w:pPr>
+            <w:r>
+              <w:rPr>
+                <w:rFonts w:hint="eastAsia"/>
+              </w:rPr>
+              <w:t>14</w:t>
+            </w:r>
+          </w:p>
+        </w:tc>
+        <w:tc>
+          <w:tcPr>
+            <w:tcW w:w="1204" w:type="dxa"/>
+            <w:noWrap/>
+            <w:vAlign w:val="center"/>
+            <w:hideMark/>
+          </w:tcPr>
+          <w:p>
+            <w:pPr>
+              <w:jc w:val="center"/>
+              <w:cnfStyle w:val="000000100000" w:firstRow="0" w:lastRow="0" w:firstColumn="0" w:lastColumn="0" w:oddVBand="0" w:evenVBand="0" w:oddHBand="1" w:evenHBand="0" w:firstRowFirstColumn="0" w:firstRowLastColumn="0" w:lastRowFirstColumn="0" w:lastRowLastColumn="0"/>
+              <w:rPr>
+                <w:rFonts w:hint="eastAsia"/>
+              </w:rPr>
+            </w:pPr>
+            <w:r>
+              <w:rPr>
+                <w:rFonts w:hint="eastAsia"/>
+              </w:rPr>
+              <w:t>0.1674</w:t>
+            </w:r>
+          </w:p>
+        </w:tc>
+        <w:tc>
+          <w:tcPr>
+            <w:tcW w:w="1204" w:type="dxa"/>
+            <w:noWrap/>
+            <w:vAlign w:val="center"/>
+            <w:hideMark/>
+          </w:tcPr>
+          <w:p>
+            <w:pPr>
+              <w:jc w:val="center"/>
+              <w:cnfStyle w:val="000000100000" w:firstRow="0" w:lastRow="0" w:firstColumn="0" w:lastColumn="0" w:oddVBand="0" w:evenVBand="0" w:oddHBand="1" w:evenHBand="0" w:firstRowFirstColumn="0" w:firstRowLastColumn="0" w:lastRowFirstColumn="0" w:lastRowLastColumn="0"/>
+              <w:rPr>
+                <w:rFonts w:hint="eastAsia"/>
+              </w:rPr>
+            </w:pPr>
+            <w:r>
+              <w:rPr>
+                <w:rFonts w:hint="eastAsia"/>
+              </w:rPr>
+              <w:t>0.1664</w:t>
+            </w:r>
+          </w:p>
+        </w:tc>
+        <w:tc>
+          <w:tcPr>
+            <w:tcW w:w="1204" w:type="dxa"/>
+            <w:noWrap/>
+            <w:vAlign w:val="center"/>
+            <w:hideMark/>
+          </w:tcPr>
+          <w:p>
+            <w:pPr>
+              <w:jc w:val="center"/>
+              <w:cnfStyle w:val="000000100000" w:firstRow="0" w:lastRow="0" w:firstColumn="0" w:lastColumn="0" w:oddVBand="0" w:evenVBand="0" w:oddHBand="1" w:evenHBand="0" w:firstRowFirstColumn="0" w:firstRowLastColumn="0" w:lastRowFirstColumn="0" w:lastRowLastColumn="0"/>
+              <w:rPr>
+                <w:rFonts w:hint="eastAsia"/>
+              </w:rPr>
+            </w:pPr>
+            <w:r>
+              <w:rPr>
+                <w:rFonts w:hint="eastAsia"/>
+              </w:rPr>
+              <w:t>0.1646</w:t>
+            </w:r>
+          </w:p>
+        </w:tc>
+        <w:tc>
+          <w:tcPr>
+            <w:tcW w:w="1204" w:type="dxa"/>
+            <w:noWrap/>
+            <w:vAlign w:val="center"/>
+            <w:hideMark/>
+          </w:tcPr>
+          <w:p>
+            <w:pPr>
+              <w:jc w:val="center"/>
+              <w:cnfStyle w:val="000000100000" w:firstRow="0" w:lastRow="0" w:firstColumn="0" w:lastColumn="0" w:oddVBand="0" w:evenVBand="0" w:oddHBand="1" w:evenHBand="0" w:firstRowFirstColumn="0" w:firstRowLastColumn="0" w:lastRowFirstColumn="0" w:lastRowLastColumn="0"/>
+              <w:rPr>
+                <w:rFonts w:hint="eastAsia"/>
+              </w:rPr>
+            </w:pPr>
+            <w:r>
+              <w:rPr>
+                <w:rFonts w:hint="eastAsia"/>
+              </w:rPr>
+              <w:t>0.1644</w:t>
+            </w:r>
+          </w:p>
+        </w:tc>
+        <w:tc>
+          <w:tcPr>
+            <w:tcW w:w="1205" w:type="dxa"/>
+            <w:noWrap/>
+            <w:vAlign w:val="center"/>
+            <w:hideMark/>
+          </w:tcPr>
+          <w:p>
+            <w:pPr>
+              <w:jc w:val="center"/>
+              <w:cnfStyle w:val="000000100000" w:firstRow="0" w:lastRow="0" w:firstColumn="0" w:lastColumn="0" w:oddVBand="0" w:evenVBand="0" w:oddHBand="1" w:evenHBand="0" w:firstRowFirstColumn="0" w:firstRowLastColumn="0" w:lastRowFirstColumn="0" w:lastRowLastColumn="0"/>
+              <w:rPr>
+                <w:rFonts w:hint="eastAsia"/>
+                <w:b/>
+                <w:bCs/>
+              </w:rPr>
+            </w:pPr>
+            <w:r>
+              <w:rPr>
+                <w:rFonts w:hint="eastAsia"/>
+                <w:b/>
+                <w:bCs/>
+              </w:rPr>
+              <w:t>0.1641</w:t>
+            </w:r>
+          </w:p>
+        </w:tc>
+      </w:tr>
+    </w:tbl>
+    <w:p>
+      <w:pPr>
+        <w:jc w:val="center"/>
+      </w:pPr>
+      <w:r>
+        <w:rPr>
+          <w:rFonts w:hint="eastAsia"/>
+        </w:rPr>
         <w:t>表</w:t>
       </w:r>
       <w:r>
-        <w:t>6.</w:t>
-      </w:r>
-      <w:r>
-        <w:t>最终选取的基因编号</w:t>
-      </w:r>
+        <w:rPr>
+          <w:rFonts w:hint="eastAsia"/>
+        </w:rPr>
+        <w:t>7.</w:t>
+      </w:r>
+      <w:r>
+        <w:t xml:space="preserve"> </w:t>
+      </w:r>
+      <w:r>
+        <w:rPr>
+          <w:rFonts w:hint="eastAsia"/>
+        </w:rPr>
+        <w:t>基因多性状特征消除迭代结果</w:t>
+      </w:r>
+    </w:p>
+    <w:p>
+      <w:pPr>
+        <w:rPr>
+          <w:rFonts w:hint="eastAsia"/>
+        </w:rPr>
+      </w:pPr>
+      <w:r>
+        <w:tab/>
+      </w:r>
+      <w:r>
+        <w:t>根据迭代结果</w:t>
+      </w:r>
+      <w:r>
+        <w:rPr>
+          <w:rFonts w:hint="eastAsia"/>
+        </w:rPr>
+        <w:t>，</w:t>
+      </w:r>
+      <w:r>
+        <w:t>最终选取如下表中的基因</w:t>
+      </w:r>
+      <w:r>
+        <w:rPr>
+          <w:rFonts w:hint="eastAsia"/>
+        </w:rPr>
+        <w:t>：</w:t>
+      </w:r>
+    </w:p>
+    <w:tbl>
+      <w:tblPr>
+        <w:tblStyle w:val="5-1"/>
+        <w:tblW w:w="0" w:type="auto"/>
+        <w:jc w:val="center"/>
+        <w:tblLayout w:type="fixed"/>
+        <w:tblLook w:val="04A0" w:firstRow="1" w:lastRow="0" w:firstColumn="1" w:lastColumn="0" w:noHBand="0" w:noVBand="1"/>
+      </w:tblPr>
+      <w:tblGrid>
+        <w:gridCol w:w="1558"/>
+        <w:gridCol w:w="1558"/>
+        <w:gridCol w:w="1558"/>
+        <w:gridCol w:w="1558"/>
+      </w:tblGrid>
+      <w:tr>
+        <w:trPr>
+          <w:cnfStyle w:val="100000000000" w:firstRow="1" w:lastRow="0" w:firstColumn="0" w:lastColumn="0" w:oddVBand="0" w:evenVBand="0" w:oddHBand="0" w:evenHBand="0" w:firstRowFirstColumn="0" w:firstRowLastColumn="0" w:lastRowFirstColumn="0" w:lastRowLastColumn="0"/>
+          <w:trHeight w:val="437"/>
+          <w:jc w:val="center"/>
+        </w:trPr>
+        <w:tc>
+          <w:tcPr>
+            <w:cnfStyle w:val="001000000000" w:firstRow="0" w:lastRow="0" w:firstColumn="1" w:lastColumn="0" w:oddVBand="0" w:evenVBand="0" w:oddHBand="0" w:evenHBand="0" w:firstRowFirstColumn="0" w:firstRowLastColumn="0" w:lastRowFirstColumn="0" w:lastRowLastColumn="0"/>
+            <w:tcW w:w="1558" w:type="dxa"/>
+            <w:noWrap/>
+            <w:vAlign w:val="center"/>
+            <w:hideMark/>
+          </w:tcPr>
+          <w:p>
+            <w:pPr>
+              <w:jc w:val="center"/>
+            </w:pPr>
+            <w:r>
+              <w:rPr>
+                <w:rFonts w:hint="eastAsia"/>
+              </w:rPr>
+              <w:t>No</w:t>
+            </w:r>
+          </w:p>
+        </w:tc>
+        <w:tc>
+          <w:tcPr>
+            <w:tcW w:w="1558" w:type="dxa"/>
+            <w:noWrap/>
+            <w:vAlign w:val="center"/>
+            <w:hideMark/>
+          </w:tcPr>
+          <w:p>
+            <w:pPr>
+              <w:jc w:val="center"/>
+              <w:cnfStyle w:val="100000000000" w:firstRow="1" w:lastRow="0" w:firstColumn="0" w:lastColumn="0" w:oddVBand="0" w:evenVBand="0" w:oddHBand="0" w:evenHBand="0" w:firstRowFirstColumn="0" w:firstRowLastColumn="0" w:lastRowFirstColumn="0" w:lastRowLastColumn="0"/>
+              <w:rPr>
+                <w:rFonts w:hint="eastAsia"/>
+              </w:rPr>
+            </w:pPr>
+            <w:r>
+              <w:rPr>
+                <w:rFonts w:hint="eastAsia"/>
+              </w:rPr>
+              <w:t>ID</w:t>
+            </w:r>
+          </w:p>
+        </w:tc>
+        <w:tc>
+          <w:tcPr>
+            <w:tcW w:w="1558" w:type="dxa"/>
+            <w:noWrap/>
+            <w:vAlign w:val="center"/>
+            <w:hideMark/>
+          </w:tcPr>
+          <w:p>
+            <w:pPr>
+              <w:jc w:val="center"/>
+              <w:cnfStyle w:val="100000000000" w:firstRow="1" w:lastRow="0" w:firstColumn="0" w:lastColumn="0" w:oddVBand="0" w:evenVBand="0" w:oddHBand="0" w:evenHBand="0" w:firstRowFirstColumn="0" w:firstRowLastColumn="0" w:lastRowFirstColumn="0" w:lastRowLastColumn="0"/>
+              <w:rPr>
+                <w:rFonts w:hint="eastAsia"/>
+              </w:rPr>
+            </w:pPr>
+            <w:r>
+              <w:rPr>
+                <w:rFonts w:hint="eastAsia"/>
+              </w:rPr>
+              <w:t>No</w:t>
+            </w:r>
+          </w:p>
+        </w:tc>
+        <w:tc>
+          <w:tcPr>
+            <w:tcW w:w="1558" w:type="dxa"/>
+            <w:noWrap/>
+            <w:vAlign w:val="center"/>
+            <w:hideMark/>
+          </w:tcPr>
+          <w:p>
+            <w:pPr>
+              <w:jc w:val="center"/>
+              <w:cnfStyle w:val="100000000000" w:firstRow="1" w:lastRow="0" w:firstColumn="0" w:lastColumn="0" w:oddVBand="0" w:evenVBand="0" w:oddHBand="0" w:evenHBand="0" w:firstRowFirstColumn="0" w:firstRowLastColumn="0" w:lastRowFirstColumn="0" w:lastRowLastColumn="0"/>
+              <w:rPr>
+                <w:rFonts w:hint="eastAsia"/>
+              </w:rPr>
+            </w:pPr>
+            <w:r>
+              <w:rPr>
+                <w:rFonts w:hint="eastAsia"/>
+              </w:rPr>
+              <w:t>ID</w:t>
+            </w:r>
+          </w:p>
+        </w:tc>
+      </w:tr>
+      <w:tr>
+        <w:trPr>
+          <w:cnfStyle w:val="000000100000" w:firstRow="0" w:lastRow="0" w:firstColumn="0" w:lastColumn="0" w:oddVBand="0" w:evenVBand="0" w:oddHBand="1" w:evenHBand="0" w:firstRowFirstColumn="0" w:firstRowLastColumn="0" w:lastRowFirstColumn="0" w:lastRowLastColumn="0"/>
+          <w:trHeight w:val="437"/>
+          <w:jc w:val="center"/>
+        </w:trPr>
+        <w:tc>
+          <w:tcPr>
+            <w:cnfStyle w:val="001000000000" w:firstRow="0" w:lastRow="0" w:firstColumn="1" w:lastColumn="0" w:oddVBand="0" w:evenVBand="0" w:oddHBand="0" w:evenHBand="0" w:firstRowFirstColumn="0" w:firstRowLastColumn="0" w:lastRowFirstColumn="0" w:lastRowLastColumn="0"/>
+            <w:tcW w:w="1558" w:type="dxa"/>
+            <w:noWrap/>
+            <w:vAlign w:val="center"/>
+            <w:hideMark/>
+          </w:tcPr>
+          <w:p>
+            <w:pPr>
+              <w:jc w:val="center"/>
+              <w:rPr>
+                <w:rFonts w:hint="eastAsia"/>
+              </w:rPr>
+            </w:pPr>
+            <w:r>
+              <w:rPr>
+                <w:rFonts w:hint="eastAsia"/>
+              </w:rPr>
+              <w:t>1</w:t>
+            </w:r>
+          </w:p>
+        </w:tc>
+        <w:tc>
+          <w:tcPr>
+            <w:tcW w:w="1558" w:type="dxa"/>
+            <w:noWrap/>
+            <w:vAlign w:val="center"/>
+            <w:hideMark/>
+          </w:tcPr>
+          <w:p>
+            <w:pPr>
+              <w:jc w:val="center"/>
+              <w:cnfStyle w:val="000000100000" w:firstRow="0" w:lastRow="0" w:firstColumn="0" w:lastColumn="0" w:oddVBand="0" w:evenVBand="0" w:oddHBand="1" w:evenHBand="0" w:firstRowFirstColumn="0" w:firstRowLastColumn="0" w:lastRowFirstColumn="0" w:lastRowLastColumn="0"/>
+              <w:rPr>
+                <w:rFonts w:hint="eastAsia"/>
+              </w:rPr>
+            </w:pPr>
+            <w:r>
+              <w:rPr>
+                <w:rFonts w:hint="eastAsia"/>
+              </w:rPr>
+              <w:t>165</w:t>
+            </w:r>
+          </w:p>
+        </w:tc>
+        <w:tc>
+          <w:tcPr>
+            <w:tcW w:w="1558" w:type="dxa"/>
+            <w:shd w:val="clear" w:color="auto" w:fill="5B9BD5" w:themeFill="accent1"/>
+            <w:noWrap/>
+            <w:vAlign w:val="center"/>
+            <w:hideMark/>
+          </w:tcPr>
+          <w:p>
+            <w:pPr>
+              <w:jc w:val="center"/>
+              <w:cnfStyle w:val="000000100000" w:firstRow="0" w:lastRow="0" w:firstColumn="0" w:lastColumn="0" w:oddVBand="0" w:evenVBand="0" w:oddHBand="1" w:evenHBand="0" w:firstRowFirstColumn="0" w:firstRowLastColumn="0" w:lastRowFirstColumn="0" w:lastRowLastColumn="0"/>
+              <w:rPr>
+                <w:rFonts w:hint="eastAsia"/>
+                <w:color w:val="FFFFFF" w:themeColor="background1"/>
+              </w:rPr>
+            </w:pPr>
+            <w:r>
+              <w:rPr>
+                <w:rFonts w:hint="eastAsia"/>
+                <w:color w:val="FFFFFF" w:themeColor="background1"/>
+              </w:rPr>
+              <w:t>7</w:t>
+            </w:r>
+          </w:p>
+        </w:tc>
+        <w:tc>
+          <w:tcPr>
+            <w:tcW w:w="1558" w:type="dxa"/>
+            <w:noWrap/>
+            <w:vAlign w:val="center"/>
+            <w:hideMark/>
+          </w:tcPr>
+          <w:p>
+            <w:pPr>
+              <w:jc w:val="center"/>
+              <w:cnfStyle w:val="000000100000" w:firstRow="0" w:lastRow="0" w:firstColumn="0" w:lastColumn="0" w:oddVBand="0" w:evenVBand="0" w:oddHBand="1" w:evenHBand="0" w:firstRowFirstColumn="0" w:firstRowLastColumn="0" w:lastRowFirstColumn="0" w:lastRowLastColumn="0"/>
+              <w:rPr>
+                <w:rFonts w:hint="eastAsia"/>
+              </w:rPr>
+            </w:pPr>
+            <w:r>
+              <w:rPr>
+                <w:rFonts w:hint="eastAsia"/>
+              </w:rPr>
+              <w:t>11</w:t>
+            </w:r>
+          </w:p>
+        </w:tc>
+      </w:tr>
+      <w:tr>
+        <w:trPr>
+          <w:trHeight w:val="437"/>
+          <w:jc w:val="center"/>
+        </w:trPr>
+        <w:tc>
+          <w:tcPr>
+            <w:cnfStyle w:val="001000000000" w:firstRow="0" w:lastRow="0" w:firstColumn="1" w:lastColumn="0" w:oddVBand="0" w:evenVBand="0" w:oddHBand="0" w:evenHBand="0" w:firstRowFirstColumn="0" w:firstRowLastColumn="0" w:lastRowFirstColumn="0" w:lastRowLastColumn="0"/>
+            <w:tcW w:w="1558" w:type="dxa"/>
+            <w:noWrap/>
+            <w:vAlign w:val="center"/>
+            <w:hideMark/>
+          </w:tcPr>
+          <w:p>
+            <w:pPr>
+              <w:jc w:val="center"/>
+              <w:rPr>
+                <w:rFonts w:hint="eastAsia"/>
+              </w:rPr>
+            </w:pPr>
+            <w:r>
+              <w:rPr>
+                <w:rFonts w:hint="eastAsia"/>
+              </w:rPr>
+              <w:t>2</w:t>
+            </w:r>
+          </w:p>
+        </w:tc>
+        <w:tc>
+          <w:tcPr>
+            <w:tcW w:w="1558" w:type="dxa"/>
+            <w:noWrap/>
+            <w:vAlign w:val="center"/>
+            <w:hideMark/>
+          </w:tcPr>
+          <w:p>
+            <w:pPr>
+              <w:jc w:val="center"/>
+              <w:cnfStyle w:val="000000000000" w:firstRow="0" w:lastRow="0" w:firstColumn="0" w:lastColumn="0" w:oddVBand="0" w:evenVBand="0" w:oddHBand="0" w:evenHBand="0" w:firstRowFirstColumn="0" w:firstRowLastColumn="0" w:lastRowFirstColumn="0" w:lastRowLastColumn="0"/>
+              <w:rPr>
+                <w:rFonts w:hint="eastAsia"/>
+              </w:rPr>
+            </w:pPr>
+            <w:r>
+              <w:rPr>
+                <w:rFonts w:hint="eastAsia"/>
+              </w:rPr>
+              <w:t>88</w:t>
+            </w:r>
+          </w:p>
+        </w:tc>
+        <w:tc>
+          <w:tcPr>
+            <w:tcW w:w="1558" w:type="dxa"/>
+            <w:shd w:val="clear" w:color="auto" w:fill="5B9BD5" w:themeFill="accent1"/>
+            <w:noWrap/>
+            <w:vAlign w:val="center"/>
+            <w:hideMark/>
+          </w:tcPr>
+          <w:p>
+            <w:pPr>
+              <w:jc w:val="center"/>
+              <w:cnfStyle w:val="000000000000" w:firstRow="0" w:lastRow="0" w:firstColumn="0" w:lastColumn="0" w:oddVBand="0" w:evenVBand="0" w:oddHBand="0" w:evenHBand="0" w:firstRowFirstColumn="0" w:firstRowLastColumn="0" w:lastRowFirstColumn="0" w:lastRowLastColumn="0"/>
+              <w:rPr>
+                <w:rFonts w:hint="eastAsia"/>
+                <w:color w:val="FFFFFF" w:themeColor="background1"/>
+              </w:rPr>
+            </w:pPr>
+            <w:r>
+              <w:rPr>
+                <w:rFonts w:hint="eastAsia"/>
+                <w:color w:val="FFFFFF" w:themeColor="background1"/>
+              </w:rPr>
+              <w:t>8</w:t>
+            </w:r>
+          </w:p>
+        </w:tc>
+        <w:tc>
+          <w:tcPr>
+            <w:tcW w:w="1558" w:type="dxa"/>
+            <w:noWrap/>
+            <w:vAlign w:val="center"/>
+            <w:hideMark/>
+          </w:tcPr>
+          <w:p>
+            <w:pPr>
+              <w:jc w:val="center"/>
+              <w:cnfStyle w:val="000000000000" w:firstRow="0" w:lastRow="0" w:firstColumn="0" w:lastColumn="0" w:oddVBand="0" w:evenVBand="0" w:oddHBand="0" w:evenHBand="0" w:firstRowFirstColumn="0" w:firstRowLastColumn="0" w:lastRowFirstColumn="0" w:lastRowLastColumn="0"/>
+              <w:rPr>
+                <w:rFonts w:hint="eastAsia"/>
+              </w:rPr>
+            </w:pPr>
+            <w:r>
+              <w:rPr>
+                <w:rFonts w:hint="eastAsia"/>
+              </w:rPr>
+              <w:t>65</w:t>
+            </w:r>
+          </w:p>
+        </w:tc>
+      </w:tr>
+      <w:tr>
+        <w:trPr>
+          <w:cnfStyle w:val="000000100000" w:firstRow="0" w:lastRow="0" w:firstColumn="0" w:lastColumn="0" w:oddVBand="0" w:evenVBand="0" w:oddHBand="1" w:evenHBand="0" w:firstRowFirstColumn="0" w:firstRowLastColumn="0" w:lastRowFirstColumn="0" w:lastRowLastColumn="0"/>
+          <w:trHeight w:val="437"/>
+          <w:jc w:val="center"/>
+        </w:trPr>
+        <w:tc>
+          <w:tcPr>
+            <w:cnfStyle w:val="001000000000" w:firstRow="0" w:lastRow="0" w:firstColumn="1" w:lastColumn="0" w:oddVBand="0" w:evenVBand="0" w:oddHBand="0" w:evenHBand="0" w:firstRowFirstColumn="0" w:firstRowLastColumn="0" w:lastRowFirstColumn="0" w:lastRowLastColumn="0"/>
+            <w:tcW w:w="1558" w:type="dxa"/>
+            <w:noWrap/>
+            <w:vAlign w:val="center"/>
+            <w:hideMark/>
+          </w:tcPr>
+          <w:p>
+            <w:pPr>
+              <w:jc w:val="center"/>
+              <w:rPr>
+                <w:rFonts w:hint="eastAsia"/>
+              </w:rPr>
+            </w:pPr>
+            <w:r>
+              <w:rPr>
+                <w:rFonts w:hint="eastAsia"/>
+              </w:rPr>
+              <w:t>3</w:t>
+            </w:r>
+          </w:p>
+        </w:tc>
+        <w:tc>
+          <w:tcPr>
+            <w:tcW w:w="1558" w:type="dxa"/>
+            <w:noWrap/>
+            <w:vAlign w:val="center"/>
+            <w:hideMark/>
+          </w:tcPr>
+          <w:p>
+            <w:pPr>
+              <w:jc w:val="center"/>
+              <w:cnfStyle w:val="000000100000" w:firstRow="0" w:lastRow="0" w:firstColumn="0" w:lastColumn="0" w:oddVBand="0" w:evenVBand="0" w:oddHBand="1" w:evenHBand="0" w:firstRowFirstColumn="0" w:firstRowLastColumn="0" w:lastRowFirstColumn="0" w:lastRowLastColumn="0"/>
+              <w:rPr>
+                <w:rFonts w:hint="eastAsia"/>
+              </w:rPr>
+            </w:pPr>
+            <w:r>
+              <w:rPr>
+                <w:rFonts w:hint="eastAsia"/>
+              </w:rPr>
+              <w:t>214</w:t>
+            </w:r>
+          </w:p>
+        </w:tc>
+        <w:tc>
+          <w:tcPr>
+            <w:tcW w:w="1558" w:type="dxa"/>
+            <w:shd w:val="clear" w:color="auto" w:fill="5B9BD5" w:themeFill="accent1"/>
+            <w:noWrap/>
+            <w:vAlign w:val="center"/>
+            <w:hideMark/>
+          </w:tcPr>
+          <w:p>
+            <w:pPr>
+              <w:jc w:val="center"/>
+              <w:cnfStyle w:val="000000100000" w:firstRow="0" w:lastRow="0" w:firstColumn="0" w:lastColumn="0" w:oddVBand="0" w:evenVBand="0" w:oddHBand="1" w:evenHBand="0" w:firstRowFirstColumn="0" w:firstRowLastColumn="0" w:lastRowFirstColumn="0" w:lastRowLastColumn="0"/>
+              <w:rPr>
+                <w:rFonts w:hint="eastAsia"/>
+                <w:color w:val="FFFFFF" w:themeColor="background1"/>
+              </w:rPr>
+            </w:pPr>
+            <w:r>
+              <w:rPr>
+                <w:rFonts w:hint="eastAsia"/>
+                <w:color w:val="FFFFFF" w:themeColor="background1"/>
+              </w:rPr>
+              <w:t>9</w:t>
+            </w:r>
+          </w:p>
+        </w:tc>
+        <w:tc>
+          <w:tcPr>
+            <w:tcW w:w="1558" w:type="dxa"/>
+            <w:noWrap/>
+            <w:vAlign w:val="center"/>
+            <w:hideMark/>
+          </w:tcPr>
+          <w:p>
+            <w:pPr>
+              <w:jc w:val="center"/>
+              <w:cnfStyle w:val="000000100000" w:firstRow="0" w:lastRow="0" w:firstColumn="0" w:lastColumn="0" w:oddVBand="0" w:evenVBand="0" w:oddHBand="1" w:evenHBand="0" w:firstRowFirstColumn="0" w:firstRowLastColumn="0" w:lastRowFirstColumn="0" w:lastRowLastColumn="0"/>
+              <w:rPr>
+                <w:rFonts w:hint="eastAsia"/>
+              </w:rPr>
+            </w:pPr>
+            <w:r>
+              <w:rPr>
+                <w:rFonts w:hint="eastAsia"/>
+              </w:rPr>
+              <w:t>0</w:t>
+            </w:r>
+          </w:p>
+        </w:tc>
+      </w:tr>
+      <w:tr>
+        <w:trPr>
+          <w:trHeight w:val="437"/>
+          <w:jc w:val="center"/>
+        </w:trPr>
+        <w:tc>
+          <w:tcPr>
+            <w:cnfStyle w:val="001000000000" w:firstRow="0" w:lastRow="0" w:firstColumn="1" w:lastColumn="0" w:oddVBand="0" w:evenVBand="0" w:oddHBand="0" w:evenHBand="0" w:firstRowFirstColumn="0" w:firstRowLastColumn="0" w:lastRowFirstColumn="0" w:lastRowLastColumn="0"/>
+            <w:tcW w:w="1558" w:type="dxa"/>
+            <w:noWrap/>
+            <w:vAlign w:val="center"/>
+            <w:hideMark/>
+          </w:tcPr>
+          <w:p>
+            <w:pPr>
+              <w:jc w:val="center"/>
+              <w:rPr>
+                <w:rFonts w:hint="eastAsia"/>
+              </w:rPr>
+            </w:pPr>
+            <w:r>
+              <w:rPr>
+                <w:rFonts w:hint="eastAsia"/>
+              </w:rPr>
+              <w:t>4</w:t>
+            </w:r>
+          </w:p>
+        </w:tc>
+        <w:tc>
+          <w:tcPr>
+            <w:tcW w:w="1558" w:type="dxa"/>
+            <w:noWrap/>
+            <w:vAlign w:val="center"/>
+            <w:hideMark/>
+          </w:tcPr>
+          <w:p>
+            <w:pPr>
+              <w:jc w:val="center"/>
+              <w:cnfStyle w:val="000000000000" w:firstRow="0" w:lastRow="0" w:firstColumn="0" w:lastColumn="0" w:oddVBand="0" w:evenVBand="0" w:oddHBand="0" w:evenHBand="0" w:firstRowFirstColumn="0" w:firstRowLastColumn="0" w:lastRowFirstColumn="0" w:lastRowLastColumn="0"/>
+              <w:rPr>
+                <w:rFonts w:hint="eastAsia"/>
+              </w:rPr>
+            </w:pPr>
+            <w:r>
+              <w:rPr>
+                <w:rFonts w:hint="eastAsia"/>
+              </w:rPr>
+              <w:t>238</w:t>
+            </w:r>
+          </w:p>
+        </w:tc>
+        <w:tc>
+          <w:tcPr>
+            <w:tcW w:w="1558" w:type="dxa"/>
+            <w:shd w:val="clear" w:color="auto" w:fill="5B9BD5" w:themeFill="accent1"/>
+            <w:noWrap/>
+            <w:vAlign w:val="center"/>
+            <w:hideMark/>
+          </w:tcPr>
+          <w:p>
+            <w:pPr>
+              <w:jc w:val="center"/>
+              <w:cnfStyle w:val="000000000000" w:firstRow="0" w:lastRow="0" w:firstColumn="0" w:lastColumn="0" w:oddVBand="0" w:evenVBand="0" w:oddHBand="0" w:evenHBand="0" w:firstRowFirstColumn="0" w:firstRowLastColumn="0" w:lastRowFirstColumn="0" w:lastRowLastColumn="0"/>
+              <w:rPr>
+                <w:rFonts w:hint="eastAsia"/>
+                <w:color w:val="FFFFFF" w:themeColor="background1"/>
+              </w:rPr>
+            </w:pPr>
+            <w:r>
+              <w:rPr>
+                <w:rFonts w:hint="eastAsia"/>
+                <w:color w:val="FFFFFF" w:themeColor="background1"/>
+              </w:rPr>
+              <w:t>10</w:t>
+            </w:r>
+          </w:p>
+        </w:tc>
+        <w:tc>
+          <w:tcPr>
+            <w:tcW w:w="1558" w:type="dxa"/>
+            <w:noWrap/>
+            <w:vAlign w:val="center"/>
+            <w:hideMark/>
+          </w:tcPr>
+          <w:p>
+            <w:pPr>
+              <w:jc w:val="center"/>
+              <w:cnfStyle w:val="000000000000" w:firstRow="0" w:lastRow="0" w:firstColumn="0" w:lastColumn="0" w:oddVBand="0" w:evenVBand="0" w:oddHBand="0" w:evenHBand="0" w:firstRowFirstColumn="0" w:firstRowLastColumn="0" w:lastRowFirstColumn="0" w:lastRowLastColumn="0"/>
+              <w:rPr>
+                <w:rFonts w:hint="eastAsia"/>
+              </w:rPr>
+            </w:pPr>
+            <w:r>
+              <w:rPr>
+                <w:rFonts w:hint="eastAsia"/>
+              </w:rPr>
+              <w:t>94</w:t>
+            </w:r>
+          </w:p>
+        </w:tc>
+      </w:tr>
+      <w:tr>
+        <w:trPr>
+          <w:cnfStyle w:val="000000100000" w:firstRow="0" w:lastRow="0" w:firstColumn="0" w:lastColumn="0" w:oddVBand="0" w:evenVBand="0" w:oddHBand="1" w:evenHBand="0" w:firstRowFirstColumn="0" w:firstRowLastColumn="0" w:lastRowFirstColumn="0" w:lastRowLastColumn="0"/>
+          <w:trHeight w:val="437"/>
+          <w:jc w:val="center"/>
+        </w:trPr>
+        <w:tc>
+          <w:tcPr>
+            <w:cnfStyle w:val="001000000000" w:firstRow="0" w:lastRow="0" w:firstColumn="1" w:lastColumn="0" w:oddVBand="0" w:evenVBand="0" w:oddHBand="0" w:evenHBand="0" w:firstRowFirstColumn="0" w:firstRowLastColumn="0" w:lastRowFirstColumn="0" w:lastRowLastColumn="0"/>
+            <w:tcW w:w="1558" w:type="dxa"/>
+            <w:noWrap/>
+            <w:vAlign w:val="center"/>
+            <w:hideMark/>
+          </w:tcPr>
+          <w:p>
+            <w:pPr>
+              <w:jc w:val="center"/>
+              <w:rPr>
+                <w:rFonts w:hint="eastAsia"/>
+              </w:rPr>
+            </w:pPr>
+            <w:r>
+              <w:rPr>
+                <w:rFonts w:hint="eastAsia"/>
+              </w:rPr>
+              <w:t>5</w:t>
+            </w:r>
+          </w:p>
+        </w:tc>
+        <w:tc>
+          <w:tcPr>
+            <w:tcW w:w="1558" w:type="dxa"/>
+            <w:noWrap/>
+            <w:vAlign w:val="center"/>
+            <w:hideMark/>
+          </w:tcPr>
+          <w:p>
+            <w:pPr>
+              <w:jc w:val="center"/>
+              <w:cnfStyle w:val="000000100000" w:firstRow="0" w:lastRow="0" w:firstColumn="0" w:lastColumn="0" w:oddVBand="0" w:evenVBand="0" w:oddHBand="1" w:evenHBand="0" w:firstRowFirstColumn="0" w:firstRowLastColumn="0" w:lastRowFirstColumn="0" w:lastRowLastColumn="0"/>
+              <w:rPr>
+                <w:rFonts w:hint="eastAsia"/>
+              </w:rPr>
+            </w:pPr>
+            <w:r>
+              <w:rPr>
+                <w:rFonts w:hint="eastAsia"/>
+              </w:rPr>
+              <w:t>187</w:t>
+            </w:r>
+          </w:p>
+        </w:tc>
+        <w:tc>
+          <w:tcPr>
+            <w:tcW w:w="1558" w:type="dxa"/>
+            <w:shd w:val="clear" w:color="auto" w:fill="5B9BD5" w:themeFill="accent1"/>
+            <w:noWrap/>
+            <w:vAlign w:val="center"/>
+            <w:hideMark/>
+          </w:tcPr>
+          <w:p>
+            <w:pPr>
+              <w:jc w:val="center"/>
+              <w:cnfStyle w:val="000000100000" w:firstRow="0" w:lastRow="0" w:firstColumn="0" w:lastColumn="0" w:oddVBand="0" w:evenVBand="0" w:oddHBand="1" w:evenHBand="0" w:firstRowFirstColumn="0" w:firstRowLastColumn="0" w:lastRowFirstColumn="0" w:lastRowLastColumn="0"/>
+              <w:rPr>
+                <w:rFonts w:hint="eastAsia"/>
+                <w:color w:val="FFFFFF" w:themeColor="background1"/>
+              </w:rPr>
+            </w:pPr>
+            <w:r>
+              <w:rPr>
+                <w:rFonts w:hint="eastAsia"/>
+                <w:color w:val="FFFFFF" w:themeColor="background1"/>
+              </w:rPr>
+              <w:t>11</w:t>
+            </w:r>
+          </w:p>
+        </w:tc>
+        <w:tc>
+          <w:tcPr>
+            <w:tcW w:w="1558" w:type="dxa"/>
+            <w:noWrap/>
+            <w:vAlign w:val="center"/>
+            <w:hideMark/>
+          </w:tcPr>
+          <w:p>
+            <w:pPr>
+              <w:jc w:val="center"/>
+              <w:cnfStyle w:val="000000100000" w:firstRow="0" w:lastRow="0" w:firstColumn="0" w:lastColumn="0" w:oddVBand="0" w:evenVBand="0" w:oddHBand="1" w:evenHBand="0" w:firstRowFirstColumn="0" w:firstRowLastColumn="0" w:lastRowFirstColumn="0" w:lastRowLastColumn="0"/>
+              <w:rPr>
+                <w:rFonts w:hint="eastAsia"/>
+              </w:rPr>
+            </w:pPr>
+            <w:r>
+              <w:rPr>
+                <w:rFonts w:hint="eastAsia"/>
+              </w:rPr>
+              <w:t>213</w:t>
+            </w:r>
+          </w:p>
+        </w:tc>
+      </w:tr>
+      <w:tr>
+        <w:trPr>
+          <w:trHeight w:val="437"/>
+          <w:jc w:val="center"/>
+        </w:trPr>
+        <w:tc>
+          <w:tcPr>
+            <w:cnfStyle w:val="001000000000" w:firstRow="0" w:lastRow="0" w:firstColumn="1" w:lastColumn="0" w:oddVBand="0" w:evenVBand="0" w:oddHBand="0" w:evenHBand="0" w:firstRowFirstColumn="0" w:firstRowLastColumn="0" w:lastRowFirstColumn="0" w:lastRowLastColumn="0"/>
+            <w:tcW w:w="1558" w:type="dxa"/>
+            <w:noWrap/>
+            <w:vAlign w:val="center"/>
+            <w:hideMark/>
+          </w:tcPr>
+          <w:p>
+            <w:pPr>
+              <w:jc w:val="center"/>
+              <w:rPr>
+                <w:rFonts w:hint="eastAsia"/>
+              </w:rPr>
+            </w:pPr>
+            <w:r>
+              <w:rPr>
+                <w:rFonts w:hint="eastAsia"/>
+              </w:rPr>
+              <w:t>6</w:t>
+            </w:r>
+          </w:p>
+        </w:tc>
+        <w:tc>
+          <w:tcPr>
+            <w:tcW w:w="1558" w:type="dxa"/>
+            <w:noWrap/>
+            <w:vAlign w:val="center"/>
+            <w:hideMark/>
+          </w:tcPr>
+          <w:p>
+            <w:pPr>
+              <w:jc w:val="center"/>
+              <w:cnfStyle w:val="000000000000" w:firstRow="0" w:lastRow="0" w:firstColumn="0" w:lastColumn="0" w:oddVBand="0" w:evenVBand="0" w:oddHBand="0" w:evenHBand="0" w:firstRowFirstColumn="0" w:firstRowLastColumn="0" w:lastRowFirstColumn="0" w:lastRowLastColumn="0"/>
+              <w:rPr>
+                <w:rFonts w:hint="eastAsia"/>
+              </w:rPr>
+            </w:pPr>
+            <w:r>
+              <w:rPr>
+                <w:rFonts w:hint="eastAsia"/>
+              </w:rPr>
+              <w:t>55</w:t>
+            </w:r>
+          </w:p>
+        </w:tc>
+        <w:tc>
+          <w:tcPr>
+            <w:tcW w:w="1558" w:type="dxa"/>
+            <w:shd w:val="clear" w:color="auto" w:fill="5B9BD5" w:themeFill="accent1"/>
+            <w:noWrap/>
+            <w:vAlign w:val="center"/>
+            <w:hideMark/>
+          </w:tcPr>
+          <w:p>
+            <w:pPr>
+              <w:jc w:val="center"/>
+              <w:cnfStyle w:val="000000000000" w:firstRow="0" w:lastRow="0" w:firstColumn="0" w:lastColumn="0" w:oddVBand="0" w:evenVBand="0" w:oddHBand="0" w:evenHBand="0" w:firstRowFirstColumn="0" w:firstRowLastColumn="0" w:lastRowFirstColumn="0" w:lastRowLastColumn="0"/>
+              <w:rPr>
+                <w:rFonts w:hint="eastAsia"/>
+                <w:color w:val="FFFFFF" w:themeColor="background1"/>
+              </w:rPr>
+            </w:pPr>
+            <w:r>
+              <w:rPr>
+                <w:rFonts w:hint="eastAsia"/>
+                <w:color w:val="FFFFFF" w:themeColor="background1"/>
+              </w:rPr>
+              <w:t>12</w:t>
+            </w:r>
+          </w:p>
+        </w:tc>
+        <w:tc>
+          <w:tcPr>
+            <w:tcW w:w="1558" w:type="dxa"/>
+            <w:noWrap/>
+            <w:vAlign w:val="center"/>
+            <w:hideMark/>
+          </w:tcPr>
+          <w:p>
+            <w:pPr>
+              <w:jc w:val="center"/>
+              <w:cnfStyle w:val="000000000000" w:firstRow="0" w:lastRow="0" w:firstColumn="0" w:lastColumn="0" w:oddVBand="0" w:evenVBand="0" w:oddHBand="0" w:evenHBand="0" w:firstRowFirstColumn="0" w:firstRowLastColumn="0" w:lastRowFirstColumn="0" w:lastRowLastColumn="0"/>
+              <w:rPr>
+                <w:rFonts w:hint="eastAsia"/>
+              </w:rPr>
+            </w:pPr>
+            <w:r>
+              <w:rPr>
+                <w:rFonts w:hint="eastAsia"/>
+              </w:rPr>
+              <w:t>15</w:t>
+            </w:r>
+          </w:p>
+        </w:tc>
+      </w:tr>
+    </w:tbl>
+    <w:p>
+      <w:pPr>
+        <w:jc w:val="center"/>
+      </w:pPr>
+      <w:r>
+        <w:rPr>
+          <w:rFonts w:hint="eastAsia"/>
+        </w:rPr>
+        <w:t>表</w:t>
+      </w:r>
+      <w:r>
+        <w:rPr>
+          <w:rFonts w:hint="eastAsia"/>
+        </w:rPr>
+        <w:t xml:space="preserve">8. </w:t>
+      </w:r>
+      <w:r>
+        <w:rPr>
+          <w:rFonts w:hint="eastAsia"/>
+        </w:rPr>
+        <w:t>最终选取基因表</w:t>
+      </w:r>
+    </w:p>
+    <w:p>
+      <w:pPr>
+        <w:rPr>
+          <w:rFonts w:hint="eastAsia"/>
+        </w:rPr>
+      </w:pPr>
+      <w:r>
+        <w:tab/>
+      </w:r>
+      <w:r>
+        <w:t>最终的均方差下降为</w:t>
+      </w:r>
+      <w:r>
+        <w:rPr>
+          <w:rFonts w:hint="eastAsia"/>
+        </w:rPr>
+        <w:t>16</w:t>
+      </w:r>
+      <w:r>
+        <w:t>.39</w:t>
+      </w:r>
+      <w:r>
+        <w:rPr>
+          <w:rFonts w:hint="eastAsia"/>
+        </w:rPr>
+        <w:t>。比单个基因的</w:t>
+      </w:r>
+      <w:r>
+        <w:rPr>
+          <w:rFonts w:hint="eastAsia"/>
+        </w:rPr>
+        <w:t>17.8</w:t>
+      </w:r>
+      <w:r>
+        <w:rPr>
+          <w:rFonts w:hint="eastAsia"/>
+        </w:rPr>
+        <w:t>下降显著。</w:t>
+      </w:r>
+      <w:bookmarkStart w:id="0" w:name="_GoBack"/>
+      <w:bookmarkEnd w:id="0"/>
     </w:p>
     <w:p>
       <w:pPr>
@@ -17237,7 +20606,8 @@
         <w:rPr>
           <w:rFonts w:hint="eastAsia"/>
         </w:rPr>
-        <w:t>不足与展望</w:t>
+        <w:lastRenderedPageBreak/>
+        <w:t>鸣谢</w:t>
       </w:r>
     </w:p>
     <w:p>
@@ -17248,19 +20618,37 @@
         <w:rPr>
           <w:rFonts w:hint="eastAsia"/>
         </w:rPr>
-        <w:t>由于时间紧迫，很多</w:t>
+        <w:t>感谢全国研究生数学建模竞赛组委会举办这次比赛，为我们提供一个</w:t>
       </w:r>
       <w:r>
         <w:rPr>
           <w:rFonts w:hint="eastAsia"/>
         </w:rPr>
-        <w:t>想法都来不及去尝试</w:t>
+        <w:t>检验自己知识水平和</w:t>
       </w:r>
       <w:r>
         <w:rPr>
           <w:rFonts w:hint="eastAsia"/>
         </w:rPr>
-        <w:t>。首先位点的编码方式使得训练数据的维度大幅增加，增大了计算量，可能有更好的方法在不增加维度的情况下对位点碱基对进行编码。另外我们的方法现阶段主要还是使用了逻辑回归这种简单的模型，如果使用更加复杂一点的模型或者更加个性化的模型可能会达到更好的效果。其次，初步筛选特征的过程模型比较简单，粒度较粗糙，在后期研究中如果使用更加细粒度的筛选方法可能会达到更好的效果。</w:t>
+        <w:t>展示自己的平台，感谢所有工作人员的辛勤付出，</w:t>
+      </w:r>
+      <w:r>
+        <w:rPr>
+          <w:rFonts w:hint="eastAsia"/>
+        </w:rPr>
+        <w:t>感谢队友们的努力奋斗</w:t>
+      </w:r>
+      <w:r>
+        <w:rPr>
+          <w:rFonts w:hint="eastAsia"/>
+        </w:rPr>
+        <w:t>。</w:t>
+      </w:r>
+      <w:r>
+        <w:rPr>
+          <w:rFonts w:hint="eastAsia"/>
+        </w:rPr>
+        <w:t>另外需要特别感谢在机器学习领域中做出杰出贡献的科研工作者们，没有他们的铺垫我们不可能在科研的道路上走得如此稳定。</w:t>
       </w:r>
     </w:p>
     <w:p>
@@ -17275,56 +20663,6 @@
         <w:rPr>
           <w:rFonts w:hint="eastAsia"/>
         </w:rPr>
-        <w:t>鸣谢</w:t>
-      </w:r>
-    </w:p>
-    <w:p>
-      <w:pPr>
-        <w:ind w:firstLineChars="202" w:firstLine="424"/>
-      </w:pPr>
-      <w:r>
-        <w:rPr>
-          <w:rFonts w:hint="eastAsia"/>
-        </w:rPr>
-        <w:t>感谢全国研究生数学建模竞赛组委会举办这次比赛，为我们提供一个</w:t>
-      </w:r>
-      <w:r>
-        <w:rPr>
-          <w:rFonts w:hint="eastAsia"/>
-        </w:rPr>
-        <w:t>检验自己知识水平和</w:t>
-      </w:r>
-      <w:r>
-        <w:rPr>
-          <w:rFonts w:hint="eastAsia"/>
-        </w:rPr>
-        <w:t>展示自己的平台，感谢所有工作人员的辛勤付出，</w:t>
-      </w:r>
-      <w:r>
-        <w:rPr>
-          <w:rFonts w:hint="eastAsia"/>
-        </w:rPr>
-        <w:t>感谢队友们的努力奋斗</w:t>
-      </w:r>
-      <w:r>
-        <w:rPr>
-          <w:rFonts w:hint="eastAsia"/>
-        </w:rPr>
-        <w:t>。</w:t>
-      </w:r>
-    </w:p>
-    <w:p>
-      <w:pPr>
-        <w:pStyle w:val="2"/>
-        <w:numPr>
-          <w:ilvl w:val="0"/>
-          <w:numId w:val="1"/>
-        </w:numPr>
-      </w:pPr>
-      <w:r>
-        <w:rPr>
-          <w:rFonts w:hint="eastAsia"/>
-        </w:rPr>
         <w:t>参考</w:t>
       </w:r>
       <w:r>
@@ -17489,7 +20827,6 @@
         <w:rPr>
           <w:rFonts w:hint="eastAsia"/>
         </w:rPr>
-        <w:lastRenderedPageBreak/>
         <w:t>[5]</w:t>
       </w:r>
       <w:r>
@@ -17516,7 +20853,7 @@
       <w:r>
         <w:t xml:space="preserve"> </w:t>
       </w:r>
-      <w:hyperlink r:id="rId11" w:history="1">
+      <w:hyperlink r:id="rId12" w:history="1">
         <w:r>
           <w:rPr>
             <w:rStyle w:val="ac"/>
@@ -17529,9 +20866,6 @@
       <w:pPr>
         <w:ind w:left="424" w:hangingChars="202" w:hanging="424"/>
         <w:jc w:val="left"/>
-        <w:rPr>
-          <w:rFonts w:hint="eastAsia"/>
-        </w:rPr>
       </w:pPr>
       <w:r>
         <w:rPr>
@@ -21256,9 +24590,6 @@
     <w:p>
       <w:pPr>
         <w:jc w:val="center"/>
-        <w:rPr>
-          <w:rFonts w:hint="eastAsia"/>
-        </w:rPr>
       </w:pPr>
       <w:r>
         <w:rPr>
@@ -26025,9 +29356,6 @@
     <w:p>
       <w:pPr>
         <w:jc w:val="center"/>
-        <w:rPr>
-          <w:rFonts w:hint="eastAsia"/>
-        </w:rPr>
       </w:pPr>
       <w:r>
         <w:rPr>
@@ -30154,9 +33482,6 @@
     <w:p>
       <w:pPr>
         <w:jc w:val="center"/>
-        <w:rPr>
-          <w:rFonts w:hint="eastAsia"/>
-        </w:rPr>
       </w:pPr>
       <w:r>
         <w:rPr>
@@ -30241,9 +33566,6 @@
     <w:p>
       <w:pPr>
         <w:pStyle w:val="5"/>
-        <w:rPr>
-          <w:rFonts w:hint="eastAsia"/>
-        </w:rPr>
       </w:pPr>
       <w:r>
         <w:rPr>
@@ -31881,9 +35203,6 @@
     <w:p>
       <w:pPr>
         <w:jc w:val="center"/>
-        <w:rPr>
-          <w:rFonts w:hint="eastAsia"/>
-        </w:rPr>
       </w:pPr>
       <w:r>
         <w:rPr>
@@ -34443,13 +37762,7 @@
         <w:t>模型使用递归特征消除方法的结果</w:t>
       </w:r>
     </w:p>
-    <w:p>
-      <w:pPr>
-        <w:rPr>
-          <w:rFonts w:hint="eastAsia"/>
-        </w:rPr>
-      </w:pPr>
-    </w:p>
+    <w:p/>
     <w:tbl>
       <w:tblPr>
         <w:tblStyle w:val="5-1"/>
@@ -37335,9 +40648,6 @@
     <w:p>
       <w:pPr>
         <w:pStyle w:val="5"/>
-        <w:rPr>
-          <w:rFonts w:hint="eastAsia"/>
-        </w:rPr>
       </w:pPr>
       <w:r>
         <w:rPr>
@@ -41712,8 +45022,6 @@
           <w:sz w:val="32"/>
         </w:rPr>
       </w:pPr>
-      <w:bookmarkStart w:id="0" w:name="_GoBack"/>
-      <w:bookmarkEnd w:id="0"/>
       <w:r>
         <w:rPr>
           <w:b/>
@@ -50963,15 +54271,9 @@
         <w:t>, max_score</w:t>
       </w:r>
     </w:p>
-    <w:p>
-      <w:pPr>
-        <w:rPr>
-          <w:rFonts w:hint="eastAsia"/>
-        </w:rPr>
-      </w:pPr>
-    </w:p>
+    <w:p/>
     <w:sectPr>
-      <w:headerReference w:type="default" r:id="rId12"/>
+      <w:headerReference w:type="default" r:id="rId13"/>
       <w:pgSz w:w="11906" w:h="16838"/>
       <w:pgMar w:top="1440" w:right="1800" w:bottom="1440" w:left="1800" w:header="851" w:footer="992" w:gutter="0"/>
       <w:cols w:space="425"/>
@@ -51534,9 +54836,9 @@
   </w:abstractNum>
   <w:abstractNum w:abstractNumId="5" w15:restartNumberingAfterBreak="0">
     <w:nsid w:val="4EDB6FB7"/>
-    <w:multiLevelType w:val="hybridMultilevel"/>
-    <w:tmpl w:val="87703530"/>
-    <w:lvl w:ilvl="0" w:tplc="0409000F">
+    <w:multiLevelType w:val="multilevel"/>
+    <w:tmpl w:val="4F2E24A2"/>
+    <w:lvl w:ilvl="0">
       <w:start w:val="1"/>
       <w:numFmt w:val="decimal"/>
       <w:lvlText w:val="%1."/>
@@ -51545,77 +54847,109 @@
         <w:ind w:left="420" w:hanging="420"/>
       </w:pPr>
     </w:lvl>
-    <w:lvl w:ilvl="1" w:tplc="04090019" w:tentative="1">
-      <w:start w:val="1"/>
-      <w:numFmt w:val="lowerLetter"/>
-      <w:lvlText w:val="%2)"/>
+    <w:lvl w:ilvl="1">
+      <w:start w:val="3"/>
+      <w:numFmt w:val="decimal"/>
+      <w:isLgl/>
+      <w:lvlText w:val="%1.%2"/>
       <w:lvlJc w:val="left"/>
       <w:pPr>
-        <w:ind w:left="840" w:hanging="420"/>
+        <w:ind w:left="480" w:hanging="480"/>
       </w:pPr>
+      <w:rPr>
+        <w:rFonts w:hint="default"/>
+      </w:rPr>
     </w:lvl>
-    <w:lvl w:ilvl="2" w:tplc="0409001B" w:tentative="1">
-      <w:start w:val="1"/>
-      <w:numFmt w:val="lowerRoman"/>
-      <w:lvlText w:val="%3."/>
-      <w:lvlJc w:val="right"/>
-      <w:pPr>
-        <w:ind w:left="1260" w:hanging="420"/>
-      </w:pPr>
-    </w:lvl>
-    <w:lvl w:ilvl="3" w:tplc="0409000F" w:tentative="1">
+    <w:lvl w:ilvl="2">
       <w:start w:val="1"/>
       <w:numFmt w:val="decimal"/>
-      <w:lvlText w:val="%4."/>
+      <w:isLgl/>
+      <w:lvlText w:val="%1.%2.%3"/>
       <w:lvlJc w:val="left"/>
       <w:pPr>
-        <w:ind w:left="1680" w:hanging="420"/>
+        <w:ind w:left="720" w:hanging="720"/>
       </w:pPr>
+      <w:rPr>
+        <w:rFonts w:hint="default"/>
+      </w:rPr>
     </w:lvl>
-    <w:lvl w:ilvl="4" w:tplc="04090019" w:tentative="1">
+    <w:lvl w:ilvl="3">
       <w:start w:val="1"/>
-      <w:numFmt w:val="lowerLetter"/>
-      <w:lvlText w:val="%5)"/>
+      <w:numFmt w:val="decimal"/>
+      <w:isLgl/>
+      <w:lvlText w:val="%1.%2.%3.%4"/>
       <w:lvlJc w:val="left"/>
       <w:pPr>
-        <w:ind w:left="2100" w:hanging="420"/>
+        <w:ind w:left="720" w:hanging="720"/>
       </w:pPr>
+      <w:rPr>
+        <w:rFonts w:hint="default"/>
+      </w:rPr>
     </w:lvl>
-    <w:lvl w:ilvl="5" w:tplc="0409001B" w:tentative="1">
-      <w:start w:val="1"/>
-      <w:numFmt w:val="lowerRoman"/>
-      <w:lvlText w:val="%6."/>
-      <w:lvlJc w:val="right"/>
-      <w:pPr>
-        <w:ind w:left="2520" w:hanging="420"/>
-      </w:pPr>
-    </w:lvl>
-    <w:lvl w:ilvl="6" w:tplc="0409000F" w:tentative="1">
+    <w:lvl w:ilvl="4">
       <w:start w:val="1"/>
       <w:numFmt w:val="decimal"/>
-      <w:lvlText w:val="%7."/>
+      <w:isLgl/>
+      <w:lvlText w:val="%1.%2.%3.%4.%5"/>
       <w:lvlJc w:val="left"/>
       <w:pPr>
-        <w:ind w:left="2940" w:hanging="420"/>
+        <w:ind w:left="1080" w:hanging="1080"/>
       </w:pPr>
+      <w:rPr>
+        <w:rFonts w:hint="default"/>
+      </w:rPr>
     </w:lvl>
-    <w:lvl w:ilvl="7" w:tplc="04090019" w:tentative="1">
+    <w:lvl w:ilvl="5">
       <w:start w:val="1"/>
-      <w:numFmt w:val="lowerLetter"/>
-      <w:lvlText w:val="%8)"/>
+      <w:numFmt w:val="decimal"/>
+      <w:isLgl/>
+      <w:lvlText w:val="%1.%2.%3.%4.%5.%6"/>
       <w:lvlJc w:val="left"/>
       <w:pPr>
-        <w:ind w:left="3360" w:hanging="420"/>
+        <w:ind w:left="1080" w:hanging="1080"/>
       </w:pPr>
+      <w:rPr>
+        <w:rFonts w:hint="default"/>
+      </w:rPr>
     </w:lvl>
-    <w:lvl w:ilvl="8" w:tplc="0409001B" w:tentative="1">
+    <w:lvl w:ilvl="6">
       <w:start w:val="1"/>
-      <w:numFmt w:val="lowerRoman"/>
-      <w:lvlText w:val="%9."/>
-      <w:lvlJc w:val="right"/>
+      <w:numFmt w:val="decimal"/>
+      <w:isLgl/>
+      <w:lvlText w:val="%1.%2.%3.%4.%5.%6.%7"/>
+      <w:lvlJc w:val="left"/>
       <w:pPr>
-        <w:ind w:left="3780" w:hanging="420"/>
+        <w:ind w:left="1080" w:hanging="1080"/>
       </w:pPr>
+      <w:rPr>
+        <w:rFonts w:hint="default"/>
+      </w:rPr>
+    </w:lvl>
+    <w:lvl w:ilvl="7">
+      <w:start w:val="1"/>
+      <w:numFmt w:val="decimal"/>
+      <w:isLgl/>
+      <w:lvlText w:val="%1.%2.%3.%4.%5.%6.%7.%8"/>
+      <w:lvlJc w:val="left"/>
+      <w:pPr>
+        <w:ind w:left="1440" w:hanging="1440"/>
+      </w:pPr>
+      <w:rPr>
+        <w:rFonts w:hint="default"/>
+      </w:rPr>
+    </w:lvl>
+    <w:lvl w:ilvl="8">
+      <w:start w:val="1"/>
+      <w:numFmt w:val="decimal"/>
+      <w:isLgl/>
+      <w:lvlText w:val="%1.%2.%3.%4.%5.%6.%7.%8.%9"/>
+      <w:lvlJc w:val="left"/>
+      <w:pPr>
+        <w:ind w:left="1440" w:hanging="1440"/>
+      </w:pPr>
+      <w:rPr>
+        <w:rFonts w:hint="default"/>
+      </w:rPr>
     </w:lvl>
   </w:abstractNum>
   <w:abstractNum w:abstractNumId="6" w15:restartNumberingAfterBreak="0">
@@ -53974,7 +57308,7 @@
 </file>
 
 <file path=customXml/itemProps1.xml><?xml version="1.0" encoding="utf-8"?>
-<ds:datastoreItem xmlns:ds="http://schemas.openxmlformats.org/officeDocument/2006/customXml" ds:itemID="{3AF026DE-ED95-4684-878D-6C67958602C0}">
+<ds:datastoreItem xmlns:ds="http://schemas.openxmlformats.org/officeDocument/2006/customXml" ds:itemID="{2A58DE07-BFDB-4F9C-84B5-63EF9E4EE19E}">
   <ds:schemaRefs>
     <ds:schemaRef ds:uri="http://schemas.openxmlformats.org/officeDocument/2006/bibliography"/>
   </ds:schemaRefs>

</xml_diff>